<commit_message>
Made incremental improvements to SKY.doc
</commit_message>
<xml_diff>
--- a/allegro-projects/SK/Doc/SKY.docx
+++ b/allegro-projects/SK/Doc/SKY.docx
@@ -4,6 +4,14 @@
   <w:body>
     <w:p>
       <w:r>
+        <w:rPr>
+          <w:rStyle w:val="Heading2Char"/>
+        </w:rPr>
+        <w:t>Definitions</w:t>
+      </w:r>
+    </w:p>
+    <w:p>
+      <w:r>
         <w:t>Symbols: s are alphanumeric strings that begin with a letter.</w:t>
       </w:r>
     </w:p>
@@ -14,7 +22,13 @@
     </w:p>
     <w:p>
       <w:r>
-        <w:t>Pairs: p are entered by writing (t</w:t>
+        <w:t xml:space="preserve">Pairs: p are entered by </w:t>
+      </w:r>
+      <w:r>
+        <w:t>using the syntax</w:t>
+      </w:r>
+      <w:r>
+        <w:t xml:space="preserve"> (t</w:t>
       </w:r>
       <w:proofErr w:type="gramStart"/>
       <w:r>
@@ -26,6 +40,11 @@
       </w:r>
     </w:p>
     <w:p>
+      <w:pPr>
+        <w:rPr>
+          <w:rStyle w:val="Heading2Char"/>
+        </w:rPr>
+      </w:pPr>
       <w:r>
         <w:t xml:space="preserve">Lists </w:t>
       </w:r>
@@ -45,66 +64,320 @@
         <w:t>s</w:t>
       </w:r>
       <w:r>
-        <w:t xml:space="preserve"> where the second element of the pair is</w:t>
-      </w:r>
-      <w:r>
-        <w:t xml:space="preserve"> a</w:t>
-      </w:r>
-      <w:r>
-        <w:t xml:space="preserve"> list.</w:t>
-      </w:r>
-    </w:p>
-    <w:p>
-      <w:r>
-        <w:t>E</w:t>
-      </w:r>
-      <w:r>
-        <w:t xml:space="preserve">lements of a list are written following an open parenthesis.  If the list is </w:t>
-      </w:r>
-      <w:r>
-        <w:t>nil (rather than a pair)</w:t>
-      </w:r>
-      <w:r>
-        <w:t xml:space="preserve"> a close parenthesis is written</w:t>
-      </w:r>
-      <w:r>
-        <w:t>;</w:t>
-      </w:r>
-      <w:r>
-        <w:t xml:space="preserve"> otherwise the first element of the pair is written followed by all the elements of the list held in the second element of the pair.</w:t>
-      </w:r>
-      <w:r>
-        <w:t xml:space="preserve">  If the second element of any pair is </w:t>
-      </w:r>
-      <w:r>
-        <w:t>some symbol other than nil</w:t>
-      </w:r>
-      <w:r>
-        <w:t>, and thus not a proper list, a dot is written followed by the name of th</w:t>
+        <w:t>.</w:t>
+      </w:r>
+      <w:r>
+        <w:br/>
+      </w:r>
+      <w:r>
+        <w:br/>
+      </w:r>
+      <w:r>
+        <w:t xml:space="preserve"> In the case of a pair, the first term in the pair is referred to as the head of the list represented by th</w:t>
       </w:r>
       <w:r>
         <w:t>at</w:t>
       </w:r>
       <w:r>
-        <w:t xml:space="preserve"> symbol.</w:t>
-      </w:r>
-    </w:p>
-    <w:p>
-      <w:r>
-        <w:t>T</w:t>
-      </w:r>
-      <w:r>
-        <w:t>he first element of any pair may either be a symbol or a list.</w:t>
-      </w:r>
-      <w:r>
-        <w:t xml:space="preserve">  If it is a symbol, the name of the symbol is written; otherwise the element is a sub-list and is written out by recursive application of this method.</w:t>
-      </w:r>
-    </w:p>
-    <w:p/>
-    <w:p>
-      <w:r>
+        <w:t xml:space="preserve"> pair and the </w:t>
+      </w:r>
+      <w:r>
+        <w:t xml:space="preserve">sub-list contained in the </w:t>
+      </w:r>
+      <w:r>
+        <w:t xml:space="preserve">second term is referred to as </w:t>
+      </w:r>
+      <w:r>
+        <w:t>the</w:t>
+      </w:r>
+      <w:r>
+        <w:t xml:space="preserve"> tail</w:t>
+      </w:r>
+      <w:r>
+        <w:t xml:space="preserve"> of that list</w:t>
+      </w:r>
+      <w:r>
+        <w:t>.</w:t>
+      </w:r>
+      <w:r>
+        <w:t xml:space="preserve">  The head </w:t>
+      </w:r>
+      <w:r>
+        <w:t>element</w:t>
+      </w:r>
+      <w:r>
+        <w:t xml:space="preserve"> is </w:t>
+      </w:r>
+      <w:r>
+        <w:t>some</w:t>
+      </w:r>
+      <w:r>
+        <w:t xml:space="preserve"> term and may therefore </w:t>
+      </w:r>
+      <w:r>
+        <w:t xml:space="preserve">itself </w:t>
+      </w:r>
+      <w:r>
+        <w:t xml:space="preserve">represent </w:t>
+      </w:r>
+      <w:r>
+        <w:t xml:space="preserve">either a </w:t>
+      </w:r>
+      <w:r>
+        <w:t>symbol or a list.</w:t>
+      </w:r>
+      <w:r>
+        <w:br/>
+      </w:r>
+      <w:r>
+        <w:br/>
+      </w:r>
+      <w:r>
+        <w:t>A proper list is also referred to as a nil</w:t>
+      </w:r>
+      <w:r>
+        <w:t>-</w:t>
+      </w:r>
+      <w:r>
+        <w:t>terminated list.</w:t>
+      </w:r>
+      <w:r>
+        <w:t xml:space="preserve">  </w:t>
+      </w:r>
+      <w:r>
+        <w:t xml:space="preserve">When the second element of the final pair </w:t>
+      </w:r>
+      <w:r>
+        <w:t xml:space="preserve">is </w:t>
+      </w:r>
+      <w:r>
+        <w:t>terminated by</w:t>
+      </w:r>
+      <w:r>
+        <w:t xml:space="preserve"> some symbol other than nil, </w:t>
+      </w:r>
+      <w:r>
+        <w:t xml:space="preserve">the sequence of pairs </w:t>
+      </w:r>
+      <w:r>
+        <w:t>is</w:t>
+      </w:r>
+      <w:r>
+        <w:t xml:space="preserve"> referred to as a</w:t>
+      </w:r>
+      <w:r>
+        <w:t xml:space="preserve"> “dotted list”.</w:t>
+      </w:r>
+    </w:p>
+    <w:p>
+      <w:r>
+        <w:rPr>
+          <w:rStyle w:val="Heading2Char"/>
+        </w:rPr>
+        <w:t>Printed Representation of a Pair</w:t>
+      </w:r>
+    </w:p>
+    <w:p>
+      <w:pPr>
+        <w:rPr>
+          <w:rStyle w:val="Heading2Char"/>
+          <w:rFonts w:asciiTheme="minorHAnsi" w:eastAsiaTheme="minorHAnsi" w:hAnsiTheme="minorHAnsi" w:cstheme="minorBidi"/>
+          <w:color w:val="auto"/>
+          <w:sz w:val="22"/>
+          <w:szCs w:val="22"/>
+        </w:rPr>
+      </w:pPr>
+      <w:r>
+        <w:t xml:space="preserve">To write </w:t>
+      </w:r>
+      <w:r>
+        <w:t>any sequence of pairs</w:t>
+      </w:r>
+      <w:r>
+        <w:t xml:space="preserve"> (whether</w:t>
+      </w:r>
+      <w:r>
+        <w:t xml:space="preserve"> they may turn out to represent</w:t>
+      </w:r>
+      <w:r>
+        <w:t xml:space="preserve"> a proper, nil-terminated list or </w:t>
+      </w:r>
+      <w:r>
+        <w:t xml:space="preserve">a </w:t>
+      </w:r>
+      <w:r>
+        <w:t>dotted list)</w:t>
+      </w:r>
+      <w:r>
+        <w:t xml:space="preserve"> one begins by writing an open parenthesis</w:t>
+      </w:r>
+      <w:r>
+        <w:t xml:space="preserve"> and by establishing a reference to the “remaining sub-list”.</w:t>
+      </w:r>
+      <w:r>
+        <w:br/>
+      </w:r>
+      <w:r>
+        <w:br/>
+        <w:t xml:space="preserve">If the </w:t>
+      </w:r>
+      <w:r>
+        <w:t>remaining sub-list</w:t>
+      </w:r>
+      <w:r>
+        <w:t xml:space="preserve"> </w:t>
+      </w:r>
+      <w:r>
+        <w:t xml:space="preserve">is a pair, the head </w:t>
+      </w:r>
+      <w:r>
+        <w:t>of th</w:t>
+      </w:r>
+      <w:r>
+        <w:t>at</w:t>
+      </w:r>
+      <w:r>
+        <w:t xml:space="preserve"> </w:t>
+      </w:r>
+      <w:r>
+        <w:t>sub-</w:t>
+      </w:r>
+      <w:r>
+        <w:t>list</w:t>
+      </w:r>
+      <w:r>
+        <w:t xml:space="preserve"> (which may </w:t>
+      </w:r>
+      <w:r>
+        <w:t>itself represent a</w:t>
+      </w:r>
+      <w:r>
+        <w:t xml:space="preserve"> list) is written</w:t>
+      </w:r>
+      <w:r>
+        <w:t xml:space="preserve"> in its entirety,</w:t>
+      </w:r>
+      <w:r>
+        <w:t xml:space="preserve"> followed by a space.</w:t>
+      </w:r>
+      <w:r>
+        <w:br/>
+      </w:r>
+      <w:r>
+        <w:br/>
+      </w:r>
+      <w:r>
+        <w:t xml:space="preserve">Then the </w:t>
+      </w:r>
+      <w:r>
+        <w:t>remaining sub-list</w:t>
+      </w:r>
+      <w:r>
+        <w:t xml:space="preserve"> is replaced by the second element of the pair; and the process of writing</w:t>
+      </w:r>
+      <w:r>
+        <w:t xml:space="preserve"> that sub-list is repeated</w:t>
+      </w:r>
+      <w:r>
+        <w:t xml:space="preserve">.  If the second element </w:t>
+      </w:r>
+      <w:r>
+        <w:t>was</w:t>
+      </w:r>
+      <w:r>
+        <w:t xml:space="preserve"> </w:t>
+      </w:r>
+      <w:r>
+        <w:t xml:space="preserve">the symbol </w:t>
+      </w:r>
+      <w:r>
+        <w:t xml:space="preserve">nil, </w:t>
+      </w:r>
+      <w:r>
+        <w:t>a close parenthesis is written and writing of the list is complete.</w:t>
+      </w:r>
+      <w:r>
+        <w:br/>
+      </w:r>
+      <w:r>
+        <w:br/>
+      </w:r>
+      <w:r>
+        <w:t>I</w:t>
+      </w:r>
+      <w:r>
+        <w:t>n the case of a dotted list</w:t>
+      </w:r>
+      <w:r>
+        <w:t>,</w:t>
+      </w:r>
+      <w:r>
+        <w:t xml:space="preserve"> the </w:t>
+      </w:r>
+      <w:r>
+        <w:t>tail</w:t>
+      </w:r>
+      <w:r>
+        <w:t xml:space="preserve"> </w:t>
+      </w:r>
+      <w:r>
+        <w:t xml:space="preserve">of the sub-list will </w:t>
+      </w:r>
+      <w:r>
+        <w:t xml:space="preserve">be some </w:t>
+      </w:r>
+      <w:r>
+        <w:t>non-</w:t>
+      </w:r>
+      <w:r>
+        <w:t xml:space="preserve">nil symbol.  In this case, a dot is written followed by a space followed by the name of the </w:t>
+      </w:r>
+      <w:r>
+        <w:t>non-nil</w:t>
+      </w:r>
+      <w:r>
+        <w:t xml:space="preserve"> symbol</w:t>
+      </w:r>
+      <w:r>
+        <w:t xml:space="preserve"> followed by the final c</w:t>
+      </w:r>
+      <w:r>
+        <w:t>lose parenthesis.</w:t>
+      </w:r>
+      <w:r>
+        <w:t xml:space="preserve">  If effect, that final pair will be written out in using a syntax similar to that for entering a pair.  The only difference is that the first element of the pair will be preceded by all of the other elements of the dotted list.</w:t>
+      </w:r>
+    </w:p>
+    <w:p>
+      <w:r>
+        <w:rPr>
+          <w:rStyle w:val="Heading2Char"/>
+        </w:rPr>
         <w:t>Abstraction</w:t>
       </w:r>
+    </w:p>
+    <w:p>
+      <w:r>
+        <w:rPr>
+          <w:b/>
+          <w:bCs/>
+        </w:rPr>
+        <w:t>Note:</w:t>
+      </w:r>
+      <w:r>
+        <w:t xml:space="preserve"> </w:t>
+      </w:r>
+      <w:r>
+        <w:t xml:space="preserve">The syntax </w:t>
+      </w:r>
+      <w:r>
+        <w:t>[x]t is shorthand for lambda (x) t</w:t>
+      </w:r>
+    </w:p>
+    <w:p>
+      <w:r>
+        <w:t>Abstraction</w:t>
+      </w:r>
       <w:r>
         <w:t xml:space="preserve"> of </w:t>
       </w:r>
@@ -144,7 +417,32 @@
         <w:t>t1 t2) =&gt; S [x]t1 [x]t2</w:t>
       </w:r>
     </w:p>
-    <w:p/>
+    <w:p>
+      <w:pPr>
+        <w:rPr>
+          <w:rStyle w:val="Heading2Char"/>
+          <w:rFonts w:asciiTheme="minorHAnsi" w:eastAsiaTheme="minorHAnsi" w:hAnsiTheme="minorHAnsi" w:cstheme="minorBidi"/>
+          <w:color w:val="auto"/>
+          <w:sz w:val="22"/>
+          <w:szCs w:val="22"/>
+        </w:rPr>
+      </w:pPr>
+    </w:p>
+    <w:p>
+      <w:r>
+        <w:rPr>
+          <w:rStyle w:val="Heading2Char"/>
+        </w:rPr>
+        <w:lastRenderedPageBreak/>
+        <w:t>Reduc</w:t>
+      </w:r>
+      <w:r>
+        <w:rPr>
+          <w:rStyle w:val="Heading2Char"/>
+        </w:rPr>
+        <w:t>tion</w:t>
+      </w:r>
+    </w:p>
     <w:p>
       <w:r>
         <w:t>Reduction</w:t>
@@ -173,25 +471,32 @@
         <w:t>Y h =&gt; h (Y h)</w:t>
       </w:r>
     </w:p>
-    <w:p/>
-    <w:p>
-      <w:r>
-        <w:t>Expressions</w:t>
-      </w:r>
-      <w:r>
-        <w:t>:</w:t>
-      </w:r>
-      <w:r>
-        <w:t xml:space="preserve"> e can be any term, or </w:t>
-      </w:r>
-      <w:r>
-        <w:t>a</w:t>
-      </w:r>
-      <w:r>
-        <w:t>bstraction</w:t>
-      </w:r>
-    </w:p>
-    <w:p/>
+    <w:p>
+      <w:pPr>
+        <w:rPr>
+          <w:rStyle w:val="Heading2Char"/>
+        </w:rPr>
+      </w:pPr>
+    </w:p>
+    <w:p>
+      <w:r>
+        <w:rPr>
+          <w:rStyle w:val="Heading2Char"/>
+        </w:rPr>
+        <w:t>Function Defini</w:t>
+      </w:r>
+      <w:r>
+        <w:rPr>
+          <w:rStyle w:val="Heading2Char"/>
+        </w:rPr>
+        <w:t>tion</w:t>
+      </w:r>
+    </w:p>
+    <w:p>
+      <w:r>
+        <w:t>Expressions: e can be any term, or abstraction</w:t>
+      </w:r>
+    </w:p>
     <w:p>
       <w:r>
         <w:t>(R</w:t>
@@ -200,7 +505,10 @@
         <w:t>ecursive) Functions:</w:t>
       </w:r>
       <w:r>
-        <w:t xml:space="preserve"> f </w:t>
+        <w:t xml:space="preserve"> f</w:t>
+      </w:r>
+      <w:r>
+        <w:t xml:space="preserve"> </w:t>
       </w:r>
       <w:proofErr w:type="gramStart"/>
       <w:r>
@@ -208,7 +516,10 @@
       </w:r>
       <w:proofErr w:type="gramEnd"/>
       <w:r>
-        <w:t xml:space="preserve"> defined in terms of expressions.</w:t>
+        <w:t xml:space="preserve"> </w:t>
+      </w:r>
+      <w:r>
+        <w:t>defined in terms of expressions.</w:t>
       </w:r>
     </w:p>
     <w:p>
@@ -316,10 +627,7 @@
       <w:t>Updated 2020-06-</w:t>
     </w:r>
     <w:r>
-      <w:t>0</w:t>
-    </w:r>
-    <w:r>
-      <w:t>8</w:t>
+      <w:t>13</w:t>
     </w:r>
   </w:p>
 </w:hdr>
@@ -724,10 +1032,31 @@
     <w:name w:val="Normal"/>
     <w:qFormat/>
   </w:style>
+  <w:style w:type="paragraph" w:styleId="Heading2">
+    <w:name w:val="heading 2"/>
+    <w:basedOn w:val="Normal"/>
+    <w:next w:val="Normal"/>
+    <w:link w:val="Heading2Char"/>
+    <w:uiPriority w:val="9"/>
+    <w:unhideWhenUsed/>
+    <w:qFormat/>
+    <w:rsid w:val="00841A17"/>
+    <w:pPr>
+      <w:keepNext/>
+      <w:keepLines/>
+      <w:spacing w:before="40" w:after="0"/>
+      <w:outlineLvl w:val="1"/>
+    </w:pPr>
+    <w:rPr>
+      <w:rFonts w:asciiTheme="majorHAnsi" w:eastAsiaTheme="majorEastAsia" w:hAnsiTheme="majorHAnsi" w:cstheme="majorBidi"/>
+      <w:color w:val="2F5496" w:themeColor="accent1" w:themeShade="BF"/>
+      <w:sz w:val="26"/>
+      <w:szCs w:val="26"/>
+    </w:rPr>
+  </w:style>
   <w:style w:type="character" w:default="1" w:styleId="DefaultParagraphFont">
     <w:name w:val="Default Paragraph Font"/>
     <w:uiPriority w:val="1"/>
-    <w:semiHidden/>
     <w:unhideWhenUsed/>
   </w:style>
   <w:style w:type="table" w:default="1" w:styleId="TableNormal">
@@ -794,6 +1123,19 @@
     <w:link w:val="Footer"/>
     <w:uiPriority w:val="99"/>
     <w:rsid w:val="00424F98"/>
+  </w:style>
+  <w:style w:type="character" w:customStyle="1" w:styleId="Heading2Char">
+    <w:name w:val="Heading 2 Char"/>
+    <w:basedOn w:val="DefaultParagraphFont"/>
+    <w:link w:val="Heading2"/>
+    <w:uiPriority w:val="9"/>
+    <w:rsid w:val="00841A17"/>
+    <w:rPr>
+      <w:rFonts w:asciiTheme="majorHAnsi" w:eastAsiaTheme="majorEastAsia" w:hAnsiTheme="majorHAnsi" w:cstheme="majorBidi"/>
+      <w:color w:val="2F5496" w:themeColor="accent1" w:themeShade="BF"/>
+      <w:sz w:val="26"/>
+      <w:szCs w:val="26"/>
+    </w:rPr>
   </w:style>
 </w:styles>
 </file>

</xml_diff>

<commit_message>
Added sections on Currying and Uncurrying.
</commit_message>
<xml_diff>
--- a/allegro-projects/SK/Doc/SKY.docx
+++ b/allegro-projects/SK/Doc/SKY.docx
@@ -3,10 +3,69 @@
 <w:document xmlns:wpc="http://schemas.microsoft.com/office/word/2010/wordprocessingCanvas" xmlns:cx="http://schemas.microsoft.com/office/drawing/2014/chartex" xmlns:cx1="http://schemas.microsoft.com/office/drawing/2015/9/8/chartex" xmlns:cx2="http://schemas.microsoft.com/office/drawing/2015/10/21/chartex" xmlns:cx3="http://schemas.microsoft.com/office/drawing/2016/5/9/chartex" xmlns:cx4="http://schemas.microsoft.com/office/drawing/2016/5/10/chartex" xmlns:cx5="http://schemas.microsoft.com/office/drawing/2016/5/11/chartex" xmlns:cx6="http://schemas.microsoft.com/office/drawing/2016/5/12/chartex" xmlns:cx7="http://schemas.microsoft.com/office/drawing/2016/5/13/chartex" xmlns:cx8="http://schemas.microsoft.com/office/drawing/2016/5/14/chartex" xmlns:mc="http://schemas.openxmlformats.org/markup-compatibility/2006" xmlns:aink="http://schemas.microsoft.com/office/drawing/2016/ink" xmlns:am3d="http://schemas.microsoft.com/office/drawing/2017/model3d" xmlns:o="urn:schemas-microsoft-com:office:office" xmlns:r="http://schemas.openxmlformats.org/officeDocument/2006/relationships" xmlns:m="http://schemas.openxmlformats.org/officeDocument/2006/math" xmlns:v="urn:schemas-microsoft-com:vml" xmlns:wp14="http://schemas.microsoft.com/office/word/2010/wordprocessingDrawing" xmlns:wp="http://schemas.openxmlformats.org/drawingml/2006/wordprocessingDrawing" xmlns:w10="urn:schemas-microsoft-com:office:word" xmlns:w="http://schemas.openxmlformats.org/wordprocessingml/2006/main" xmlns:w14="http://schemas.microsoft.com/office/word/2010/wordml" xmlns:w15="http://schemas.microsoft.com/office/word/2012/wordml" xmlns:w16cex="http://schemas.microsoft.com/office/word/2018/wordml/cex" xmlns:w16cid="http://schemas.microsoft.com/office/word/2016/wordml/cid" xmlns:w16="http://schemas.microsoft.com/office/word/2018/wordml" xmlns:w16se="http://schemas.microsoft.com/office/word/2015/wordml/symex" xmlns:wpg="http://schemas.microsoft.com/office/word/2010/wordprocessingGroup" xmlns:wpi="http://schemas.microsoft.com/office/word/2010/wordprocessingInk" xmlns:wne="http://schemas.microsoft.com/office/word/2006/wordml" xmlns:wps="http://schemas.microsoft.com/office/word/2010/wordprocessingShape" mc:Ignorable="w14 w15 w16se w16cid w16 w16cex wp14">
   <w:body>
     <w:p>
-      <w:r>
+      <w:pPr>
         <w:rPr>
           <w:rStyle w:val="Heading2Char"/>
         </w:rPr>
+      </w:pPr>
+      <w:r>
+        <w:rPr>
+          <w:rStyle w:val="Heading2Char"/>
+        </w:rPr>
+        <w:t>Conventions</w:t>
+      </w:r>
+    </w:p>
+    <w:p>
+      <w:r>
+        <w:t>Parentheses only appear to fill their traditional mathematical role – to override associativity.  Other than this, they are never required as syntactic constructs.</w:t>
+      </w:r>
+      <w:r>
+        <w:br/>
+      </w:r>
+      <w:r>
+        <w:br/>
+        <w:t xml:space="preserve">The right arrow </w:t>
+      </w:r>
+      <w:r>
+        <w:rPr>
+          <w:rFonts w:ascii="Cambria Math" w:hAnsi="Cambria Math" w:cs="Cambria Math"/>
+        </w:rPr>
+        <w:t>⇒</w:t>
+      </w:r>
+      <w:r>
+        <w:t xml:space="preserve"> is used to denote a replacement operation.  The language processor transforms the expression template on the left into the expression template on the right.</w:t>
+      </w:r>
+    </w:p>
+    <w:p>
+      <w:r>
+        <w:t>The traditional equal sign = is only used in definitions to indicate that the expression to the left is being defined as the expression on the right.</w:t>
+      </w:r>
+      <w:r>
+        <w:br/>
+      </w:r>
+      <w:r>
+        <w:br/>
+        <w:t xml:space="preserve">The equivalence (or identical) sign </w:t>
+      </w:r>
+      <w:r>
+        <w:rPr>
+          <w:rFonts w:cstheme="minorHAnsi"/>
+          <w:color w:val="000000"/>
+          <w:sz w:val="23"/>
+          <w:szCs w:val="23"/>
+          <w:shd w:val="clear" w:color="auto" w:fill="F8F9FA"/>
+        </w:rPr>
+        <w:t>≡</w:t>
+      </w:r>
+      <w:r>
+        <w:t xml:space="preserve"> is used to indicate that the expressions to the left and to the right are operationally equivalent to each other.  The behavior of the two expressions is the same.</w:t>
+      </w:r>
+    </w:p>
+    <w:p>
+      <w:r>
+        <w:rPr>
+          <w:rStyle w:val="Heading2Char"/>
+        </w:rPr>
         <w:t>Definitions</w:t>
       </w:r>
     </w:p>
@@ -22,159 +81,756 @@
     </w:p>
     <w:p>
       <w:r>
-        <w:t xml:space="preserve">Pairs: p are entered by </w:t>
-      </w:r>
-      <w:r>
-        <w:t>using the syntax</w:t>
-      </w:r>
+        <w:t xml:space="preserve">Pairs: p are </w:t>
+      </w:r>
+      <w:r>
+        <w:t xml:space="preserve">formed via “dot operator” expressions of the form </w:t>
+      </w:r>
+      <w:r>
+        <w:t>t</w:t>
+      </w:r>
+      <w:proofErr w:type="gramStart"/>
+      <w:r>
+        <w:t>1 .</w:t>
+      </w:r>
+      <w:proofErr w:type="gramEnd"/>
+      <w:r>
+        <w:t xml:space="preserve"> t2 where t1 and t2 are both terms.</w:t>
+      </w:r>
+    </w:p>
+    <w:p>
+      <w:r>
+        <w:t xml:space="preserve">Note: Turner preferred use of </w:t>
+      </w:r>
+      <w:r>
+        <w:t>the more legible</w:t>
+      </w:r>
+      <w:r>
+        <w:t xml:space="preserve"> “colon” to the “dot”.</w:t>
+      </w:r>
+      <w:r>
+        <w:t xml:space="preserve">  The dot operator is </w:t>
+      </w:r>
+      <w:r>
+        <w:rPr>
+          <w:i/>
+          <w:iCs/>
+        </w:rPr>
+        <w:t>right associative</w:t>
+      </w:r>
+      <w:r>
+        <w:t>:</w:t>
+      </w:r>
+    </w:p>
+    <w:p>
+      <w:r>
+        <w:t>t</w:t>
+      </w:r>
+      <w:proofErr w:type="gramStart"/>
+      <w:r>
+        <w:t>1 .</w:t>
+      </w:r>
+      <w:proofErr w:type="gramEnd"/>
+      <w:r>
+        <w:t xml:space="preserve"> t</w:t>
+      </w:r>
+      <w:proofErr w:type="gramStart"/>
+      <w:r>
+        <w:t>2 .</w:t>
+      </w:r>
+      <w:proofErr w:type="gramEnd"/>
+      <w:r>
+        <w:t xml:space="preserve"> t3</w:t>
+      </w:r>
+      <w:r>
+        <w:rPr>
+          <w:rFonts w:cstheme="minorHAnsi"/>
+        </w:rPr>
+        <w:t xml:space="preserve"> </w:t>
+      </w:r>
+      <w:r>
+        <w:rPr>
+          <w:rFonts w:cstheme="minorHAnsi"/>
+          <w:color w:val="000000"/>
+          <w:sz w:val="23"/>
+          <w:szCs w:val="23"/>
+          <w:shd w:val="clear" w:color="auto" w:fill="F8F9FA"/>
+        </w:rPr>
+        <w:t>≡</w:t>
+      </w:r>
+      <w:r>
+        <w:rPr>
+          <w:rFonts w:cstheme="minorHAnsi"/>
+        </w:rPr>
+        <w:t xml:space="preserve"> </w:t>
+      </w:r>
+      <w:r>
+        <w:t>t</w:t>
+      </w:r>
+      <w:proofErr w:type="gramStart"/>
+      <w:r>
+        <w:t>1 .</w:t>
+      </w:r>
+      <w:proofErr w:type="gramEnd"/>
       <w:r>
         <w:t xml:space="preserve"> (t</w:t>
       </w:r>
       <w:proofErr w:type="gramStart"/>
       <w:r>
+        <w:t>2 .</w:t>
+      </w:r>
+      <w:proofErr w:type="gramEnd"/>
+      <w:r>
+        <w:t xml:space="preserve"> t3)</w:t>
+      </w:r>
+    </w:p>
+    <w:p>
+      <w:r>
+        <w:t xml:space="preserve">Lists </w:t>
+      </w:r>
+      <w:r>
+        <w:t>are</w:t>
+      </w:r>
+      <w:r>
+        <w:t xml:space="preserve"> either the symbol nil, which designates an empty list, or they are </w:t>
+      </w:r>
+      <w:r>
+        <w:t>constructed from one or more</w:t>
+      </w:r>
+      <w:r>
+        <w:t xml:space="preserve"> pair</w:t>
+      </w:r>
+      <w:r>
+        <w:t>s</w:t>
+      </w:r>
+      <w:r>
+        <w:t>.</w:t>
+      </w:r>
+      <w:r>
+        <w:br/>
+      </w:r>
+      <w:r>
+        <w:br/>
+      </w:r>
+      <w:r>
+        <w:t xml:space="preserve">In the case of a pair, the first term in the pair is referred to as the head of </w:t>
+      </w:r>
+      <w:r>
+        <w:t>a</w:t>
+      </w:r>
+      <w:r>
+        <w:t xml:space="preserve"> list represented by th</w:t>
+      </w:r>
+      <w:r>
+        <w:t>at</w:t>
+      </w:r>
+      <w:r>
+        <w:t xml:space="preserve"> pair </w:t>
+      </w:r>
+      <w:r>
+        <w:t>where the remaining</w:t>
+      </w:r>
+      <w:r>
+        <w:t xml:space="preserve"> </w:t>
+      </w:r>
+      <w:r>
+        <w:t xml:space="preserve">sub-list </w:t>
+      </w:r>
+      <w:r>
+        <w:t>is represented by</w:t>
+      </w:r>
+      <w:r>
+        <w:t xml:space="preserve"> the </w:t>
+      </w:r>
+      <w:r>
+        <w:t xml:space="preserve">second term </w:t>
+      </w:r>
+      <w:r>
+        <w:t xml:space="preserve">and </w:t>
+      </w:r>
+      <w:r>
+        <w:t xml:space="preserve">is referred to as </w:t>
+      </w:r>
+      <w:r>
+        <w:t>the</w:t>
+      </w:r>
+      <w:r>
+        <w:t xml:space="preserve"> tail</w:t>
+      </w:r>
+      <w:r>
+        <w:t xml:space="preserve"> of that list</w:t>
+      </w:r>
+      <w:r>
+        <w:t>.</w:t>
+      </w:r>
+    </w:p>
+    <w:p>
+      <w:r>
+        <w:t>Each</w:t>
+      </w:r>
+      <w:r>
+        <w:t xml:space="preserve"> head </w:t>
+      </w:r>
+      <w:r>
+        <w:t>element</w:t>
+      </w:r>
+      <w:r>
+        <w:t xml:space="preserve"> </w:t>
+      </w:r>
+      <w:r>
+        <w:t>can be</w:t>
+      </w:r>
+      <w:r>
+        <w:t xml:space="preserve"> </w:t>
+      </w:r>
+      <w:r>
+        <w:t>any</w:t>
+      </w:r>
+      <w:r>
+        <w:t xml:space="preserve"> term and therefore</w:t>
+      </w:r>
+      <w:r>
+        <w:t xml:space="preserve"> may</w:t>
+      </w:r>
+      <w:r>
+        <w:t xml:space="preserve"> </w:t>
+      </w:r>
+      <w:r>
+        <w:t xml:space="preserve">itself </w:t>
+      </w:r>
+      <w:r>
+        <w:t xml:space="preserve">represent </w:t>
+      </w:r>
+      <w:r>
+        <w:t xml:space="preserve">either a </w:t>
+      </w:r>
+      <w:r>
+        <w:t>symbol or a list.</w:t>
+      </w:r>
+    </w:p>
+    <w:p>
+      <w:pPr>
+        <w:rPr>
+          <w:rStyle w:val="Heading2Char"/>
+        </w:rPr>
+      </w:pPr>
+      <w:r>
+        <w:t>Such</w:t>
+      </w:r>
+      <w:r>
+        <w:t xml:space="preserve"> proper list</w:t>
+      </w:r>
+      <w:r>
+        <w:t>s</w:t>
+      </w:r>
+      <w:r>
+        <w:t xml:space="preserve"> </w:t>
+      </w:r>
+      <w:r>
+        <w:t>are</w:t>
+      </w:r>
+      <w:r>
+        <w:t xml:space="preserve"> also referred to as nil-terminated list</w:t>
+      </w:r>
+      <w:r>
+        <w:t>s</w:t>
+      </w:r>
+      <w:r>
+        <w:t xml:space="preserve">.  </w:t>
+      </w:r>
+      <w:r>
+        <w:t>If</w:t>
+      </w:r>
+      <w:r>
+        <w:t xml:space="preserve"> the second element of the final pair </w:t>
+      </w:r>
+      <w:r>
+        <w:t xml:space="preserve">is </w:t>
+      </w:r>
+      <w:r>
+        <w:t>terminated by</w:t>
+      </w:r>
+      <w:r>
+        <w:t xml:space="preserve"> some symbol other than nil, </w:t>
+      </w:r>
+      <w:r>
+        <w:t xml:space="preserve">the </w:t>
+      </w:r>
+      <w:r>
+        <w:t xml:space="preserve">entire </w:t>
+      </w:r>
+      <w:r>
+        <w:t xml:space="preserve">sequence of pairs </w:t>
+      </w:r>
+      <w:r>
+        <w:t>is</w:t>
+      </w:r>
+      <w:r>
+        <w:t xml:space="preserve"> referred to as a</w:t>
+      </w:r>
+      <w:r>
+        <w:t xml:space="preserve"> “dotted list”.</w:t>
+      </w:r>
+    </w:p>
+    <w:p>
+      <w:r>
+        <w:rPr>
+          <w:rStyle w:val="Heading2Char"/>
+        </w:rPr>
+        <w:t>Printed Representation of a Pair</w:t>
+      </w:r>
+    </w:p>
+    <w:p>
+      <w:r>
+        <w:t xml:space="preserve">To write </w:t>
+      </w:r>
+      <w:r>
+        <w:t>any sequence of pairs</w:t>
+      </w:r>
+      <w:r>
+        <w:t xml:space="preserve"> (whether</w:t>
+      </w:r>
+      <w:r>
+        <w:t xml:space="preserve"> they may turn out to represent</w:t>
+      </w:r>
+      <w:r>
+        <w:t xml:space="preserve"> a proper, nil-terminated list or </w:t>
+      </w:r>
+      <w:r>
+        <w:t xml:space="preserve">a </w:t>
+      </w:r>
+      <w:r>
+        <w:t>dotted list)</w:t>
+      </w:r>
+      <w:r>
+        <w:t xml:space="preserve"> one begins by </w:t>
+      </w:r>
+      <w:r>
+        <w:t>establishing a reference to the “remaining sub-list”</w:t>
+      </w:r>
+      <w:r>
+        <w:t xml:space="preserve"> of elements</w:t>
+      </w:r>
+      <w:r>
+        <w:t>.</w:t>
+      </w:r>
+      <w:r>
+        <w:t xml:space="preserve">  Then </w:t>
+      </w:r>
+      <w:r>
+        <w:t>the following iteration is performed:</w:t>
+      </w:r>
+      <w:r>
+        <w:br/>
+      </w:r>
+      <w:r>
+        <w:br/>
+      </w:r>
+      <w:r>
+        <w:t>First, If the remaining sub-list is the symbol</w:t>
+      </w:r>
+      <w:r>
+        <w:t xml:space="preserve"> </w:t>
+      </w:r>
+      <w:r>
+        <w:t xml:space="preserve">nil, </w:t>
+      </w:r>
+      <w:r>
+        <w:t>writing of the list is complete.</w:t>
+      </w:r>
+      <w:r>
+        <w:t xml:space="preserve">  (If the remaining sub-list is some other non-nil symbol a dot is written followed by writing the non-nil symbol to complete writing of a dotted list.)</w:t>
+      </w:r>
+      <w:r>
+        <w:br/>
+      </w:r>
+    </w:p>
+    <w:p>
+      <w:r>
+        <w:lastRenderedPageBreak/>
+        <w:t>Otherwise,</w:t>
+      </w:r>
+      <w:r>
+        <w:t xml:space="preserve"> the </w:t>
+      </w:r>
+      <w:r>
+        <w:t>remaining sub-list</w:t>
+      </w:r>
+      <w:r>
+        <w:t xml:space="preserve"> </w:t>
+      </w:r>
+      <w:r>
+        <w:t>is a pair</w:t>
+      </w:r>
+      <w:r>
+        <w:t>; and</w:t>
+      </w:r>
+      <w:r>
+        <w:t xml:space="preserve"> the head </w:t>
+      </w:r>
+      <w:r>
+        <w:t>of th</w:t>
+      </w:r>
+      <w:r>
+        <w:t>at</w:t>
+      </w:r>
+      <w:r>
+        <w:t xml:space="preserve"> </w:t>
+      </w:r>
+      <w:r>
+        <w:t>sub-</w:t>
+      </w:r>
+      <w:r>
+        <w:t>list</w:t>
+      </w:r>
+      <w:r>
+        <w:t xml:space="preserve"> is written</w:t>
+      </w:r>
+      <w:r>
+        <w:t>.  If th</w:t>
+      </w:r>
+      <w:r>
+        <w:t>is</w:t>
+      </w:r>
+      <w:r>
+        <w:t xml:space="preserve"> head</w:t>
+      </w:r>
+      <w:r>
+        <w:t xml:space="preserve"> </w:t>
+      </w:r>
+      <w:r>
+        <w:t>itself represent</w:t>
+      </w:r>
+      <w:r>
+        <w:t>s</w:t>
+      </w:r>
+      <w:r>
+        <w:t xml:space="preserve"> a</w:t>
+      </w:r>
+      <w:r>
+        <w:t xml:space="preserve"> list</w:t>
+      </w:r>
+      <w:r>
+        <w:t xml:space="preserve">, an open parenthesis is written, followed by writing all of the elements of that list (using a recursive application of this method), followed by a close parenthesis. </w:t>
+      </w:r>
+      <w:r>
+        <w:br/>
+      </w:r>
+      <w:r>
+        <w:br/>
+      </w:r>
+      <w:r>
+        <w:t>Second,</w:t>
+      </w:r>
+      <w:r>
+        <w:t xml:space="preserve"> the </w:t>
+      </w:r>
+      <w:r>
+        <w:t>“</w:t>
+      </w:r>
+      <w:r>
+        <w:t>remaining sub-list</w:t>
+      </w:r>
+      <w:r>
+        <w:t>” of elements</w:t>
+      </w:r>
+      <w:r>
+        <w:t xml:space="preserve"> is replaced </w:t>
+      </w:r>
+      <w:r>
+        <w:t>with</w:t>
+      </w:r>
+      <w:r>
+        <w:t xml:space="preserve"> the second element of the pair; and the process of writing</w:t>
+      </w:r>
+      <w:r>
+        <w:t xml:space="preserve"> th</w:t>
+      </w:r>
+      <w:r>
+        <w:t>e</w:t>
+      </w:r>
+      <w:r>
+        <w:t xml:space="preserve"> sub-list </w:t>
+      </w:r>
+      <w:r>
+        <w:t>returns to the first step</w:t>
+      </w:r>
+      <w:r>
+        <w:t>.</w:t>
+      </w:r>
+    </w:p>
+    <w:p>
+      <w:r>
+        <w:rPr>
+          <w:rStyle w:val="Heading2Char"/>
+        </w:rPr>
+        <w:t>Abstraction</w:t>
+      </w:r>
+    </w:p>
+    <w:p>
+      <w:r>
+        <w:t>Abstraction</w:t>
+      </w:r>
+      <w:r>
+        <w:t xml:space="preserve"> of </w:t>
+      </w:r>
+      <w:r>
+        <w:t xml:space="preserve">a </w:t>
+      </w:r>
+      <w:r>
+        <w:t>symbol</w:t>
+      </w:r>
+      <w:r>
+        <w:t xml:space="preserve"> from a term, produces a term</w:t>
+      </w:r>
+      <w:r>
+        <w:t>:</w:t>
+      </w:r>
+    </w:p>
+    <w:p>
+      <w:proofErr w:type="spellStart"/>
+      <w:r>
+        <w:t>λ</w:t>
+      </w:r>
+      <w:r>
+        <w:t>x</w:t>
+      </w:r>
+      <w:proofErr w:type="spellEnd"/>
+      <w:r>
+        <w:t xml:space="preserve"> </w:t>
+      </w:r>
+      <w:r>
+        <w:t xml:space="preserve">x </w:t>
+      </w:r>
+      <w:r>
+        <w:rPr>
+          <w:rFonts w:ascii="Cambria Math" w:hAnsi="Cambria Math" w:cs="Cambria Math"/>
+        </w:rPr>
+        <w:t>⇒</w:t>
+      </w:r>
+      <w:r>
+        <w:t xml:space="preserve"> I</w:t>
+      </w:r>
+    </w:p>
+    <w:p>
+      <w:proofErr w:type="spellStart"/>
+      <w:r>
+        <w:t>λ</w:t>
+      </w:r>
+      <w:r>
+        <w:t>x</w:t>
+      </w:r>
+      <w:proofErr w:type="spellEnd"/>
+      <w:r>
+        <w:t xml:space="preserve"> </w:t>
+      </w:r>
+      <w:r>
+        <w:t xml:space="preserve">y </w:t>
+      </w:r>
+      <w:r>
+        <w:rPr>
+          <w:rFonts w:ascii="Cambria Math" w:hAnsi="Cambria Math" w:cs="Cambria Math"/>
+        </w:rPr>
+        <w:t>⇒</w:t>
+      </w:r>
+      <w:r>
+        <w:t xml:space="preserve"> K y</w:t>
+      </w:r>
+    </w:p>
+    <w:p>
+      <w:proofErr w:type="spellStart"/>
+      <w:r>
+        <w:t>λ</w:t>
+      </w:r>
+      <w:r>
+        <w:t>x</w:t>
+      </w:r>
+      <w:proofErr w:type="spellEnd"/>
+      <w:r>
+        <w:t xml:space="preserve"> </w:t>
+      </w:r>
+      <w:r>
+        <w:t xml:space="preserve">(t1 t2) </w:t>
+      </w:r>
+      <w:r>
+        <w:rPr>
+          <w:rFonts w:ascii="Cambria Math" w:hAnsi="Cambria Math" w:cs="Cambria Math"/>
+        </w:rPr>
+        <w:t>⇒</w:t>
+      </w:r>
+      <w:r>
+        <w:t xml:space="preserve"> S [x]t1 [x]t2</w:t>
+      </w:r>
+    </w:p>
+    <w:p/>
+    <w:p>
+      <w:r>
+        <w:rPr>
+          <w:rStyle w:val="Heading2Char"/>
+        </w:rPr>
+        <w:t>Currying</w:t>
+      </w:r>
+    </w:p>
+    <w:p>
+      <w:r>
+        <w:t>[</w:t>
+      </w:r>
+      <w:proofErr w:type="gramStart"/>
+      <w:r>
+        <w:t>head .</w:t>
+      </w:r>
+      <w:proofErr w:type="gramEnd"/>
+      <w:r>
+        <w:t xml:space="preserve"> tail] expr = λ (s</w:t>
+      </w:r>
+      <w:proofErr w:type="gramStart"/>
+      <w:r>
         <w:t>1 .</w:t>
       </w:r>
       <w:proofErr w:type="gramEnd"/>
       <w:r>
-        <w:t xml:space="preserve"> t2) where t1 and t2 are both terms.</w:t>
-      </w:r>
-    </w:p>
-    <w:p>
-      <w:pPr>
+        <w:t xml:space="preserve"> tail) expr</w:t>
+      </w:r>
+      <w:r>
+        <w:br/>
+      </w:r>
+      <w:r>
+        <w:br/>
+        <w:t>λ (s</w:t>
+      </w:r>
+      <w:proofErr w:type="gramStart"/>
+      <w:r>
+        <w:t>1 .</w:t>
+      </w:r>
+      <w:proofErr w:type="gramEnd"/>
+      <w:r>
+        <w:t xml:space="preserve"> tail) t = U</w:t>
+      </w:r>
+      <w:r>
+        <w:t> (</w:t>
+      </w:r>
+      <w:r>
+        <w:t>λ</w:t>
+      </w:r>
+      <w:r>
+        <w:t> </w:t>
+      </w:r>
+      <w:r>
+        <w:t>s1</w:t>
+      </w:r>
+      <w:r>
+        <w:t> (</w:t>
+      </w:r>
+      <w:r>
+        <w:t>λ</w:t>
+      </w:r>
+      <w:r>
+        <w:t> </w:t>
+      </w:r>
+      <w:r>
+        <w:t>tail</w:t>
+      </w:r>
+      <w:r>
+        <w:t> </w:t>
+      </w:r>
+      <w:r>
+        <w:t>t</w:t>
+      </w:r>
+      <w:r>
+        <w:t>))</w:t>
+      </w:r>
+      <w:r>
+        <w:br/>
+      </w:r>
+      <w:r>
+        <w:br/>
+        <w:t xml:space="preserve">λ nil t </w:t>
+      </w:r>
+      <w:r>
+        <w:rPr>
+          <w:rFonts w:ascii="Cambria Math" w:hAnsi="Cambria Math" w:cs="Cambria Math"/>
+        </w:rPr>
+        <w:t>⇒</w:t>
+      </w:r>
+      <w:r>
+        <w:t xml:space="preserve"> K-nil t</w:t>
+      </w:r>
+    </w:p>
+    <w:p>
+      <w:r>
+        <w:br/>
+      </w:r>
+      <w:proofErr w:type="spellStart"/>
+      <w:r>
         <w:rPr>
           <w:rStyle w:val="Heading2Char"/>
         </w:rPr>
-      </w:pPr>
-      <w:r>
-        <w:t xml:space="preserve">Lists </w:t>
-      </w:r>
-      <w:r>
-        <w:t>are</w:t>
-      </w:r>
-      <w:r>
-        <w:t xml:space="preserve"> either the symbol nil, which designates an empty list, or they are </w:t>
-      </w:r>
-      <w:r>
-        <w:t>constructed from one or more</w:t>
-      </w:r>
-      <w:r>
-        <w:t xml:space="preserve"> pair</w:t>
-      </w:r>
-      <w:r>
-        <w:t>s</w:t>
-      </w:r>
-      <w:r>
-        <w:t>.</w:t>
-      </w:r>
-      <w:r>
-        <w:br/>
-      </w:r>
-      <w:r>
-        <w:br/>
-      </w:r>
-      <w:r>
-        <w:t xml:space="preserve"> In the case of a pair, the first term in the pair is referred to as the head of the list represented by th</w:t>
-      </w:r>
-      <w:r>
-        <w:t>at</w:t>
-      </w:r>
-      <w:r>
-        <w:t xml:space="preserve"> pair and the </w:t>
-      </w:r>
-      <w:r>
-        <w:t xml:space="preserve">sub-list contained in the </w:t>
-      </w:r>
-      <w:r>
-        <w:t xml:space="preserve">second term is referred to as </w:t>
-      </w:r>
-      <w:r>
-        <w:t>the</w:t>
-      </w:r>
-      <w:r>
-        <w:t xml:space="preserve"> tail</w:t>
-      </w:r>
-      <w:r>
-        <w:t xml:space="preserve"> of that list</w:t>
-      </w:r>
-      <w:r>
-        <w:t>.</w:t>
-      </w:r>
-      <w:r>
-        <w:t xml:space="preserve">  The head </w:t>
-      </w:r>
-      <w:r>
-        <w:t>element</w:t>
-      </w:r>
-      <w:r>
-        <w:t xml:space="preserve"> is </w:t>
-      </w:r>
-      <w:r>
-        <w:t>some</w:t>
-      </w:r>
-      <w:r>
-        <w:t xml:space="preserve"> term and may therefore </w:t>
-      </w:r>
-      <w:r>
-        <w:t xml:space="preserve">itself </w:t>
-      </w:r>
-      <w:r>
-        <w:t xml:space="preserve">represent </w:t>
-      </w:r>
-      <w:r>
-        <w:t xml:space="preserve">either a </w:t>
-      </w:r>
-      <w:r>
-        <w:t>symbol or a list.</w:t>
-      </w:r>
-      <w:r>
-        <w:br/>
-      </w:r>
-      <w:r>
-        <w:br/>
-      </w:r>
-      <w:r>
-        <w:t>A proper list is also referred to as a nil</w:t>
-      </w:r>
-      <w:r>
-        <w:t>-</w:t>
-      </w:r>
-      <w:r>
-        <w:t>terminated list.</w:t>
-      </w:r>
-      <w:r>
-        <w:t xml:space="preserve">  </w:t>
-      </w:r>
-      <w:r>
-        <w:t xml:space="preserve">When the second element of the final pair </w:t>
-      </w:r>
-      <w:r>
-        <w:t xml:space="preserve">is </w:t>
-      </w:r>
-      <w:r>
-        <w:t>terminated by</w:t>
-      </w:r>
-      <w:r>
-        <w:t xml:space="preserve"> some symbol other than nil, </w:t>
-      </w:r>
-      <w:r>
-        <w:t xml:space="preserve">the sequence of pairs </w:t>
-      </w:r>
-      <w:r>
-        <w:t>is</w:t>
-      </w:r>
-      <w:r>
-        <w:t xml:space="preserve"> referred to as a</w:t>
-      </w:r>
-      <w:r>
-        <w:t xml:space="preserve"> “dotted list”.</w:t>
-      </w:r>
-    </w:p>
-    <w:p>
-      <w:r>
-        <w:rPr>
-          <w:rStyle w:val="Heading2Char"/>
-        </w:rPr>
-        <w:t>Printed Representation of a Pair</w:t>
+        <w:t>Uncurrying</w:t>
+      </w:r>
+      <w:proofErr w:type="spellEnd"/>
+    </w:p>
+    <w:p>
+      <w:r>
+        <w:t>U </w:t>
+      </w:r>
+      <w:proofErr w:type="spellStart"/>
+      <w:r>
+        <w:t>func</w:t>
+      </w:r>
+      <w:proofErr w:type="spellEnd"/>
+      <w:r>
+        <w:t> </w:t>
+      </w:r>
+      <w:r>
+        <w:t>(</w:t>
+      </w:r>
+      <w:proofErr w:type="gramStart"/>
+      <w:r>
+        <w:t>head .</w:t>
+      </w:r>
+      <w:proofErr w:type="gramEnd"/>
+      <w:r>
+        <w:t> </w:t>
+      </w:r>
+      <w:proofErr w:type="gramStart"/>
+      <w:r>
+        <w:t>tail</w:t>
+      </w:r>
+      <w:r>
+        <w:t>)</w:t>
+      </w:r>
+      <w:r>
+        <w:t xml:space="preserve"> </w:t>
+      </w:r>
+      <w:r>
+        <w:t xml:space="preserve"> </w:t>
+      </w:r>
+      <w:r>
+        <w:rPr>
+          <w:rFonts w:ascii="Cambria Math" w:hAnsi="Cambria Math" w:cs="Cambria Math"/>
+        </w:rPr>
+        <w:t>⇒</w:t>
+      </w:r>
+      <w:proofErr w:type="gramEnd"/>
+      <w:r>
+        <w:t> </w:t>
+      </w:r>
+      <w:proofErr w:type="spellStart"/>
+      <w:r>
+        <w:t>func</w:t>
+      </w:r>
+      <w:proofErr w:type="spellEnd"/>
+      <w:r>
+        <w:t> </w:t>
+      </w:r>
+      <w:r>
+        <w:t>head</w:t>
+      </w:r>
+      <w:r>
+        <w:t> </w:t>
+      </w:r>
+      <w:r>
+        <w:t>tail</w:t>
       </w:r>
     </w:p>
     <w:p>
@@ -187,234 +843,153 @@
           <w:szCs w:val="22"/>
         </w:rPr>
       </w:pPr>
-      <w:r>
-        <w:t xml:space="preserve">To write </w:t>
-      </w:r>
-      <w:r>
-        <w:t>any sequence of pairs</w:t>
-      </w:r>
-      <w:r>
-        <w:t xml:space="preserve"> (whether</w:t>
-      </w:r>
-      <w:r>
-        <w:t xml:space="preserve"> they may turn out to represent</w:t>
-      </w:r>
-      <w:r>
-        <w:t xml:space="preserve"> a proper, nil-terminated list or </w:t>
-      </w:r>
-      <w:r>
-        <w:t xml:space="preserve">a </w:t>
-      </w:r>
-      <w:r>
-        <w:t>dotted list)</w:t>
-      </w:r>
-      <w:r>
-        <w:t xml:space="preserve"> one begins by writing an open parenthesis</w:t>
-      </w:r>
-      <w:r>
-        <w:t xml:space="preserve"> and by establishing a reference to the “remaining sub-list”.</w:t>
-      </w:r>
-      <w:r>
-        <w:br/>
-      </w:r>
-      <w:r>
-        <w:br/>
-        <w:t xml:space="preserve">If the </w:t>
-      </w:r>
-      <w:r>
-        <w:t>remaining sub-list</w:t>
-      </w:r>
-      <w:r>
-        <w:t xml:space="preserve"> </w:t>
-      </w:r>
-      <w:r>
-        <w:t xml:space="preserve">is a pair, the head </w:t>
-      </w:r>
-      <w:r>
-        <w:t>of th</w:t>
-      </w:r>
-      <w:r>
-        <w:t>at</w:t>
-      </w:r>
-      <w:r>
-        <w:t xml:space="preserve"> </w:t>
-      </w:r>
-      <w:r>
-        <w:t>sub-</w:t>
-      </w:r>
-      <w:r>
-        <w:t>list</w:t>
-      </w:r>
-      <w:r>
-        <w:t xml:space="preserve"> (which may </w:t>
-      </w:r>
-      <w:r>
-        <w:t>itself represent a</w:t>
-      </w:r>
-      <w:r>
-        <w:t xml:space="preserve"> list) is written</w:t>
-      </w:r>
-      <w:r>
-        <w:t xml:space="preserve"> in its entirety,</w:t>
-      </w:r>
-      <w:r>
-        <w:t xml:space="preserve"> followed by a space.</w:t>
-      </w:r>
-      <w:r>
-        <w:br/>
-      </w:r>
-      <w:r>
-        <w:br/>
-      </w:r>
-      <w:r>
-        <w:t xml:space="preserve">Then the </w:t>
-      </w:r>
-      <w:r>
-        <w:t>remaining sub-list</w:t>
-      </w:r>
-      <w:r>
-        <w:t xml:space="preserve"> is replaced by the second element of the pair; and the process of writing</w:t>
-      </w:r>
-      <w:r>
-        <w:t xml:space="preserve"> that sub-list is repeated</w:t>
-      </w:r>
-      <w:r>
-        <w:t xml:space="preserve">.  If the second element </w:t>
-      </w:r>
-      <w:r>
-        <w:t>was</w:t>
-      </w:r>
-      <w:r>
-        <w:t xml:space="preserve"> </w:t>
-      </w:r>
-      <w:r>
-        <w:t xml:space="preserve">the symbol </w:t>
-      </w:r>
-      <w:r>
-        <w:t xml:space="preserve">nil, </w:t>
-      </w:r>
-      <w:r>
-        <w:t>a close parenthesis is written and writing of the list is complete.</w:t>
-      </w:r>
-      <w:r>
-        <w:br/>
-      </w:r>
-      <w:r>
-        <w:br/>
-      </w:r>
-      <w:r>
-        <w:t>I</w:t>
-      </w:r>
-      <w:r>
-        <w:t>n the case of a dotted list</w:t>
-      </w:r>
-      <w:r>
-        <w:t>,</w:t>
-      </w:r>
-      <w:r>
-        <w:t xml:space="preserve"> the </w:t>
-      </w:r>
-      <w:r>
-        <w:t>tail</w:t>
-      </w:r>
-      <w:r>
-        <w:t xml:space="preserve"> </w:t>
-      </w:r>
-      <w:r>
-        <w:t xml:space="preserve">of the sub-list will </w:t>
-      </w:r>
-      <w:r>
-        <w:t xml:space="preserve">be some </w:t>
-      </w:r>
-      <w:r>
-        <w:t>non-</w:t>
-      </w:r>
-      <w:r>
-        <w:t xml:space="preserve">nil symbol.  In this case, a dot is written followed by a space followed by the name of the </w:t>
-      </w:r>
-      <w:r>
-        <w:t>non-nil</w:t>
-      </w:r>
-      <w:r>
-        <w:t xml:space="preserve"> symbol</w:t>
-      </w:r>
-      <w:r>
-        <w:t xml:space="preserve"> followed by the final c</w:t>
-      </w:r>
-      <w:r>
-        <w:t>lose parenthesis.</w:t>
-      </w:r>
-      <w:r>
-        <w:t xml:space="preserve">  If effect, that final pair will be written out in using a syntax similar to that for entering a pair.  The only difference is that the first element of the pair will be preceded by all of the other elements of the dotted list.</w:t>
-      </w:r>
     </w:p>
     <w:p>
       <w:r>
         <w:rPr>
           <w:rStyle w:val="Heading2Char"/>
         </w:rPr>
-        <w:t>Abstraction</w:t>
-      </w:r>
-    </w:p>
-    <w:p>
-      <w:r>
+        <w:t>Reduc</w:t>
+      </w:r>
+      <w:r>
+        <w:rPr>
+          <w:rStyle w:val="Heading2Char"/>
+        </w:rPr>
+        <w:t>tion</w:t>
+      </w:r>
+    </w:p>
+    <w:p>
+      <w:r>
+        <w:t>Reduction</w:t>
+      </w:r>
+      <w:r>
+        <w:t xml:space="preserve"> of terms:</w:t>
+      </w:r>
+    </w:p>
+    <w:p>
+      <w:r>
+        <w:t xml:space="preserve">S t1 t2 t3 </w:t>
+      </w:r>
+      <w:r>
+        <w:rPr>
+          <w:rFonts w:ascii="Cambria Math" w:hAnsi="Cambria Math" w:cs="Cambria Math"/>
+        </w:rPr>
+        <w:t>⇒</w:t>
+      </w:r>
+      <w:r>
+        <w:t xml:space="preserve"> t1 t3 (t2 t3)</w:t>
+      </w:r>
+    </w:p>
+    <w:p>
+      <w:r>
+        <w:t xml:space="preserve">K t1 t2 </w:t>
+      </w:r>
+      <w:r>
+        <w:rPr>
+          <w:rFonts w:ascii="Cambria Math" w:hAnsi="Cambria Math" w:cs="Cambria Math"/>
+        </w:rPr>
+        <w:t>⇒</w:t>
+      </w:r>
+      <w:r>
+        <w:t xml:space="preserve"> t1</w:t>
+      </w:r>
+    </w:p>
+    <w:p>
+      <w:r>
+        <w:t>A</w:t>
+      </w:r>
+      <w:r>
+        <w:t xml:space="preserve"> related combinator</w:t>
+      </w:r>
+      <w:r>
+        <w:t xml:space="preserve"> </w:t>
+      </w:r>
+      <w:r>
+        <w:t>similar to</w:t>
+      </w:r>
+      <w:r>
+        <w:t xml:space="preserve"> K</w:t>
+      </w:r>
+      <w:r>
+        <w:t xml:space="preserve"> only reduces when t1 is nil:</w:t>
+      </w:r>
+    </w:p>
+    <w:p>
+      <w:proofErr w:type="spellStart"/>
+      <w:r>
+        <w:t>Knil</w:t>
+      </w:r>
+      <w:proofErr w:type="spellEnd"/>
+      <w:r>
+        <w:t xml:space="preserve"> </w:t>
+      </w:r>
+      <w:r>
+        <w:t>nil</w:t>
+      </w:r>
+      <w:r>
+        <w:t xml:space="preserve"> t2 </w:t>
+      </w:r>
+      <w:r>
+        <w:rPr>
+          <w:rFonts w:ascii="Cambria Math" w:hAnsi="Cambria Math" w:cs="Cambria Math"/>
+        </w:rPr>
+        <w:t>⇒</w:t>
+      </w:r>
+      <w:r>
+        <w:t xml:space="preserve"> </w:t>
+      </w:r>
+      <w:r>
+        <w:t>nil</w:t>
+      </w:r>
+    </w:p>
+    <w:p>
+      <w:r>
+        <w:t xml:space="preserve">I t </w:t>
+      </w:r>
+      <w:r>
+        <w:rPr>
+          <w:rFonts w:ascii="Cambria Math" w:hAnsi="Cambria Math" w:cs="Cambria Math"/>
+        </w:rPr>
+        <w:t>⇒</w:t>
+      </w:r>
+      <w:r>
+        <w:t xml:space="preserve"> t</w:t>
+      </w:r>
+    </w:p>
+    <w:p>
+      <w:r>
+        <w:t xml:space="preserve">Y h </w:t>
+      </w:r>
+      <w:r>
+        <w:rPr>
+          <w:rFonts w:ascii="Cambria Math" w:hAnsi="Cambria Math" w:cs="Cambria Math"/>
+        </w:rPr>
+        <w:t>⇒</w:t>
+      </w:r>
+      <w:r>
+        <w:t xml:space="preserve"> h (Y h)</w:t>
+      </w:r>
+    </w:p>
+    <w:p>
+      <w:r>
+        <w:rPr>
+          <w:rStyle w:val="Heading2Char"/>
+        </w:rPr>
+        <w:t>Expressions</w:t>
+      </w:r>
+    </w:p>
+    <w:p>
+      <w:pPr>
         <w:rPr>
           <w:b/>
           <w:bCs/>
         </w:rPr>
-        <w:t>Note:</w:t>
-      </w:r>
-      <w:r>
-        <w:t xml:space="preserve"> </w:t>
-      </w:r>
-      <w:r>
-        <w:t xml:space="preserve">The syntax </w:t>
-      </w:r>
-      <w:r>
-        <w:t>[x]t is shorthand for lambda (x) t</w:t>
-      </w:r>
-    </w:p>
-    <w:p>
-      <w:r>
-        <w:t>Abstraction</w:t>
-      </w:r>
-      <w:r>
-        <w:t xml:space="preserve"> of </w:t>
-      </w:r>
-      <w:r>
-        <w:t xml:space="preserve">a </w:t>
-      </w:r>
-      <w:r>
-        <w:t>symbol</w:t>
-      </w:r>
-      <w:r>
-        <w:t xml:space="preserve"> from a term, produces a term</w:t>
-      </w:r>
-      <w:r>
-        <w:t>:</w:t>
-      </w:r>
-    </w:p>
-    <w:p>
-      <w:r>
-        <w:t>[x]x =&gt; I</w:t>
-      </w:r>
-    </w:p>
-    <w:p>
-      <w:r>
-        <w:t>[x]y =&gt; K y</w:t>
-      </w:r>
-    </w:p>
-    <w:p>
-      <w:r>
-        <w:t>[x</w:t>
-      </w:r>
-      <w:proofErr w:type="gramStart"/>
-      <w:r>
-        <w:t>](</w:t>
-      </w:r>
-      <w:proofErr w:type="gramEnd"/>
-      <w:r>
-        <w:t>t1 t2) =&gt; S [x]t1 [x]t2</w:t>
+      </w:pPr>
+      <w:r>
+        <w:t>An e</w:t>
+      </w:r>
+      <w:r>
+        <w:t>xpression: expr can be any term, or abstraction</w:t>
       </w:r>
     </w:p>
     <w:p>
@@ -427,14 +1002,24 @@
           <w:szCs w:val="22"/>
         </w:rPr>
       </w:pPr>
+      <w:r>
+        <w:rPr>
+          <w:b/>
+          <w:bCs/>
+        </w:rPr>
+        <w:lastRenderedPageBreak/>
+        <w:t>Note:</w:t>
+      </w:r>
+      <w:r>
+        <w:t xml:space="preserve"> An expression can be represented either by a dotted pair; or by a proper list.</w:t>
+      </w:r>
     </w:p>
     <w:p>
       <w:r>
         <w:rPr>
           <w:rStyle w:val="Heading2Char"/>
         </w:rPr>
-        <w:lastRenderedPageBreak/>
-        <w:t>Reduc</w:t>
+        <w:t>Function Defini</w:t>
       </w:r>
       <w:r>
         <w:rPr>
@@ -445,78 +1030,24 @@
     </w:p>
     <w:p>
       <w:r>
-        <w:t>Reduction</w:t>
-      </w:r>
-      <w:r>
-        <w:t xml:space="preserve"> of terms:</w:t>
-      </w:r>
-    </w:p>
-    <w:p>
-      <w:r>
-        <w:t>S t1 t2 t3 =&gt; t1 t3 (t2 t3)</w:t>
-      </w:r>
-    </w:p>
-    <w:p>
-      <w:r>
-        <w:t>K t1 t2 =&gt; t1</w:t>
-      </w:r>
-    </w:p>
-    <w:p>
-      <w:r>
-        <w:t>I t =&gt; t</w:t>
-      </w:r>
-    </w:p>
-    <w:p>
-      <w:r>
-        <w:t>Y h =&gt; h (Y h)</w:t>
-      </w:r>
-    </w:p>
-    <w:p>
-      <w:pPr>
-        <w:rPr>
-          <w:rStyle w:val="Heading2Char"/>
-        </w:rPr>
-      </w:pPr>
-    </w:p>
-    <w:p>
-      <w:r>
-        <w:rPr>
-          <w:rStyle w:val="Heading2Char"/>
-        </w:rPr>
-        <w:t>Function Defini</w:t>
-      </w:r>
-      <w:r>
-        <w:rPr>
-          <w:rStyle w:val="Heading2Char"/>
-        </w:rPr>
-        <w:t>tion</w:t>
-      </w:r>
-    </w:p>
-    <w:p>
-      <w:r>
-        <w:t>Expressions: e can be any term, or abstraction</w:t>
-      </w:r>
-    </w:p>
-    <w:p>
-      <w:r>
         <w:t>(R</w:t>
       </w:r>
       <w:r>
         <w:t>ecursive) Functions:</w:t>
       </w:r>
       <w:r>
-        <w:t xml:space="preserve"> f</w:t>
-      </w:r>
-      <w:r>
-        <w:t xml:space="preserve"> </w:t>
-      </w:r>
-      <w:proofErr w:type="gramStart"/>
-      <w:r>
-        <w:t>are</w:t>
-      </w:r>
-      <w:proofErr w:type="gramEnd"/>
-      <w:r>
-        <w:t xml:space="preserve"> </w:t>
+        <w:t xml:space="preserve"> </w:t>
+      </w:r>
+      <w:proofErr w:type="spellStart"/>
+      <w:r>
+        <w:t>f</w:t>
+      </w:r>
+      <w:r>
+        <w:t>unc</w:t>
+      </w:r>
+      <w:proofErr w:type="spellEnd"/>
+      <w:r>
+        <w:t xml:space="preserve"> are </w:t>
       </w:r>
       <w:r>
         <w:t>defined in terms of expressions.</w:t>
@@ -524,28 +1055,128 @@
     </w:p>
     <w:p>
       <w:r>
-        <w:t xml:space="preserve">def f = </w:t>
+        <w:t xml:space="preserve">def </w:t>
+      </w:r>
+      <w:proofErr w:type="spellStart"/>
+      <w:r>
+        <w:t>func</w:t>
+      </w:r>
+      <w:proofErr w:type="spellEnd"/>
+      <w:r>
+        <w:t xml:space="preserve"> = </w:t>
       </w:r>
       <w:r>
         <w:t>e</w:t>
       </w:r>
       <w:r>
-        <w:t xml:space="preserve"> =&gt; f = </w:t>
+        <w:t>xpr</w:t>
+      </w:r>
+      <w:r>
+        <w:t xml:space="preserve"> </w:t>
+      </w:r>
+      <w:r>
+        <w:rPr>
+          <w:rFonts w:cstheme="minorHAnsi"/>
+          <w:color w:val="000000"/>
+          <w:sz w:val="23"/>
+          <w:szCs w:val="23"/>
+          <w:shd w:val="clear" w:color="auto" w:fill="F8F9FA"/>
+        </w:rPr>
+        <w:t>≡</w:t>
+      </w:r>
+      <w:r>
+        <w:t xml:space="preserve"> </w:t>
+      </w:r>
+      <w:proofErr w:type="spellStart"/>
+      <w:r>
+        <w:t>func</w:t>
+      </w:r>
+      <w:proofErr w:type="spellEnd"/>
+      <w:r>
+        <w:t xml:space="preserve"> = </w:t>
       </w:r>
       <w:r>
         <w:t xml:space="preserve">Y </w:t>
       </w:r>
       <w:r>
-        <w:t>[</w:t>
+        <w:t>(</w:t>
+      </w:r>
+      <w:proofErr w:type="spellStart"/>
+      <w:r>
+        <w:t>λ</w:t>
       </w:r>
       <w:r>
         <w:t>f</w:t>
       </w:r>
       <w:r>
-        <w:t>]</w:t>
+        <w:t>unc</w:t>
+      </w:r>
+      <w:proofErr w:type="spellEnd"/>
+      <w:r>
+        <w:t xml:space="preserve"> </w:t>
       </w:r>
       <w:r>
         <w:t>e</w:t>
+      </w:r>
+      <w:r>
+        <w:t>xpr)</w:t>
+      </w:r>
+    </w:p>
+    <w:p>
+      <w:r>
+        <w:t xml:space="preserve">def </w:t>
+      </w:r>
+      <w:proofErr w:type="spellStart"/>
+      <w:r>
+        <w:t>f</w:t>
+      </w:r>
+      <w:r>
+        <w:t>unc</w:t>
+      </w:r>
+      <w:proofErr w:type="spellEnd"/>
+      <w:r>
+        <w:t xml:space="preserve"> x</w:t>
+      </w:r>
+      <w:r>
+        <w:t xml:space="preserve"> expr</w:t>
+      </w:r>
+      <w:r>
+        <w:t xml:space="preserve"> </w:t>
+      </w:r>
+      <w:r>
+        <w:rPr>
+          <w:rFonts w:cstheme="minorHAnsi"/>
+          <w:color w:val="000000"/>
+          <w:sz w:val="23"/>
+          <w:szCs w:val="23"/>
+          <w:shd w:val="clear" w:color="auto" w:fill="F8F9FA"/>
+        </w:rPr>
+        <w:t>≡</w:t>
+      </w:r>
+      <w:r>
+        <w:t xml:space="preserve"> def </w:t>
+      </w:r>
+      <w:proofErr w:type="spellStart"/>
+      <w:r>
+        <w:t>f</w:t>
+      </w:r>
+      <w:r>
+        <w:t>unc</w:t>
+      </w:r>
+      <w:proofErr w:type="spellEnd"/>
+      <w:r>
+        <w:t xml:space="preserve"> = </w:t>
+      </w:r>
+      <w:proofErr w:type="spellStart"/>
+      <w:r>
+        <w:t>λ</w:t>
+      </w:r>
+      <w:r>
+        <w:t>x</w:t>
+      </w:r>
+      <w:proofErr w:type="spellEnd"/>
+      <w:r>
+        <w:t xml:space="preserve"> expr</w:t>
       </w:r>
     </w:p>
     <w:p/>
@@ -627,7 +1258,10 @@
       <w:t>Updated 2020-06-</w:t>
     </w:r>
     <w:r>
-      <w:t>13</w:t>
+      <w:t>1</w:t>
+    </w:r>
+    <w:r>
+      <w:t>4</w:t>
     </w:r>
   </w:p>
 </w:hdr>
@@ -1137,6 +1771,15 @@
       <w:szCs w:val="26"/>
     </w:rPr>
   </w:style>
+  <w:style w:type="paragraph" w:styleId="NoSpacing">
+    <w:name w:val="No Spacing"/>
+    <w:uiPriority w:val="1"/>
+    <w:qFormat/>
+    <w:rsid w:val="000108B0"/>
+    <w:pPr>
+      <w:spacing w:after="0" w:line="240" w:lineRule="auto"/>
+    </w:pPr>
+  </w:style>
 </w:styles>
 </file>
 

</xml_diff>

<commit_message>
Corrected description of Knil.  Swtiched to greek letters for meta variables.
</commit_message>
<xml_diff>
--- a/allegro-projects/SK/Doc/SKY.docx
+++ b/allegro-projects/SK/Doc/SKY.docx
@@ -60,6 +60,9 @@
       <w:r>
         <w:t xml:space="preserve"> is used to indicate that the expressions to the left and to the right are operationally equivalent to each other.  The behavior of the two expressions is the same.</w:t>
       </w:r>
+      <w:r>
+        <w:br/>
+      </w:r>
     </w:p>
     <w:p>
       <w:r>
@@ -71,45 +74,92 @@
     </w:p>
     <w:p>
       <w:r>
-        <w:t>Symbols: s are alphanumeric strings that begin with a letter.</w:t>
-      </w:r>
-    </w:p>
-    <w:p>
-      <w:r>
-        <w:t>Terms: t are either a symbol or a pair.</w:t>
-      </w:r>
-    </w:p>
-    <w:p>
-      <w:r>
-        <w:t xml:space="preserve">Pairs: p are </w:t>
-      </w:r>
-      <w:r>
-        <w:t xml:space="preserve">formed via “dot operator” expressions of the form </w:t>
-      </w:r>
-      <w:r>
-        <w:t>t</w:t>
+        <w:t xml:space="preserve">Symbols: </w:t>
+      </w:r>
+      <w:r>
+        <w:t>σ</w:t>
+      </w:r>
+      <w:r>
+        <w:t xml:space="preserve"> are alphanumeric strings that begin with a letter.</w:t>
+      </w:r>
+    </w:p>
+    <w:p>
+      <w:r>
+        <w:t xml:space="preserve">Terms: </w:t>
+      </w:r>
+      <w:r>
+        <w:t>τ</w:t>
+      </w:r>
+      <w:r>
+        <w:t xml:space="preserve"> are either a symbol or a pair.</w:t>
+      </w:r>
+    </w:p>
+    <w:p>
+      <w:r>
+        <w:t xml:space="preserve">Pairs: </w:t>
+      </w:r>
+      <w:r>
+        <w:t>π</w:t>
+      </w:r>
+      <w:r>
+        <w:t xml:space="preserve"> are </w:t>
+      </w:r>
+      <w:r>
+        <w:t xml:space="preserve">formed via </w:t>
+      </w:r>
+      <w:r>
+        <w:t xml:space="preserve">an infix </w:t>
+      </w:r>
+      <w:r>
+        <w:t>“dot operator”</w:t>
+      </w:r>
+      <w:r>
+        <w:t>.  The pair formed from terms</w:t>
+      </w:r>
+      <w:r>
+        <w:t xml:space="preserve"> </w:t>
+      </w:r>
+      <w:r>
+        <w:t>τ1</w:t>
+      </w:r>
+      <w:r>
+        <w:t xml:space="preserve"> and </w:t>
+      </w:r>
+      <w:r>
+        <w:t>τ2</w:t>
+      </w:r>
+      <w:r>
+        <w:t xml:space="preserve"> </w:t>
+      </w:r>
+      <w:r>
+        <w:t>is written:</w:t>
+      </w:r>
+    </w:p>
+    <w:p>
+      <w:r>
+        <w:t>τ</w:t>
       </w:r>
       <w:proofErr w:type="gramStart"/>
       <w:r>
-        <w:t>1 .</w:t>
+        <w:t>1</w:t>
+      </w:r>
+      <w:r>
+        <w:t xml:space="preserve"> .</w:t>
       </w:r>
       <w:proofErr w:type="gramEnd"/>
       <w:r>
-        <w:t xml:space="preserve"> t2 where t1 and t2 are both terms.</w:t>
-      </w:r>
-    </w:p>
-    <w:p>
-      <w:r>
-        <w:t xml:space="preserve">Note: Turner preferred use of </w:t>
-      </w:r>
-      <w:r>
-        <w:t>the more legible</w:t>
-      </w:r>
-      <w:r>
-        <w:t xml:space="preserve"> “colon” to the “dot”.</w:t>
-      </w:r>
-      <w:r>
-        <w:t xml:space="preserve">  The dot operator is </w:t>
+        <w:t xml:space="preserve"> </w:t>
+      </w:r>
+      <w:r>
+        <w:t>τ2</w:t>
+      </w:r>
+    </w:p>
+    <w:p>
+      <w:r>
+        <w:t>Unlike terms, t</w:t>
+      </w:r>
+      <w:r>
+        <w:t xml:space="preserve">he dot operator is </w:t>
       </w:r>
       <w:r>
         <w:rPr>
@@ -124,23 +174,35 @@
     </w:p>
     <w:p>
       <w:r>
-        <w:t>t</w:t>
+        <w:t>τ</w:t>
       </w:r>
       <w:proofErr w:type="gramStart"/>
       <w:r>
-        <w:t>1 .</w:t>
+        <w:t>1</w:t>
+      </w:r>
+      <w:r>
+        <w:t xml:space="preserve"> .</w:t>
       </w:r>
       <w:proofErr w:type="gramEnd"/>
       <w:r>
-        <w:t xml:space="preserve"> t</w:t>
+        <w:t xml:space="preserve"> </w:t>
+      </w:r>
+      <w:r>
+        <w:t>τ</w:t>
       </w:r>
       <w:proofErr w:type="gramStart"/>
       <w:r>
-        <w:t>2 .</w:t>
+        <w:t>2</w:t>
+      </w:r>
+      <w:r>
+        <w:t xml:space="preserve"> .</w:t>
       </w:r>
       <w:proofErr w:type="gramEnd"/>
       <w:r>
-        <w:t xml:space="preserve"> t3</w:t>
+        <w:t xml:space="preserve"> </w:t>
+      </w:r>
+      <w:r>
+        <w:t>τ3</w:t>
       </w:r>
       <w:r>
         <w:rPr>
@@ -165,26 +227,53 @@
         <w:t xml:space="preserve"> </w:t>
       </w:r>
       <w:r>
-        <w:t>t</w:t>
+        <w:t>τ</w:t>
       </w:r>
       <w:proofErr w:type="gramStart"/>
       <w:r>
-        <w:t>1 .</w:t>
+        <w:t>1</w:t>
+      </w:r>
+      <w:r>
+        <w:t xml:space="preserve"> .</w:t>
       </w:r>
       <w:proofErr w:type="gramEnd"/>
       <w:r>
-        <w:t xml:space="preserve"> (t</w:t>
+        <w:t xml:space="preserve"> (</w:t>
+      </w:r>
+      <w:r>
+        <w:t>τ</w:t>
       </w:r>
       <w:proofErr w:type="gramStart"/>
       <w:r>
-        <w:t>2 .</w:t>
+        <w:t>2</w:t>
+      </w:r>
+      <w:r>
+        <w:t xml:space="preserve"> .</w:t>
       </w:r>
       <w:proofErr w:type="gramEnd"/>
       <w:r>
-        <w:t xml:space="preserve"> t3)</w:t>
-      </w:r>
-    </w:p>
-    <w:p>
+        <w:t xml:space="preserve"> </w:t>
+      </w:r>
+      <w:r>
+        <w:t>τ3</w:t>
+      </w:r>
+      <w:r>
+        <w:t>)</w:t>
+      </w:r>
+    </w:p>
+    <w:p>
+      <w:r>
+        <w:t>Note: Turner preferred use of the more legible “colon” to the “dot”.</w:t>
+      </w:r>
+      <w:r>
+        <w:t xml:space="preserve">  We keep with dot here, following its more conventional use by the Lisp family of languages.</w:t>
+      </w:r>
+      <w:r>
+        <w:br/>
+      </w:r>
+      <w:r>
+        <w:br/>
+      </w:r>
       <w:r>
         <w:t xml:space="preserve">Lists </w:t>
       </w:r>
@@ -309,116 +398,498 @@
       </w:r>
     </w:p>
     <w:p>
+      <w:r>
+        <w:t>Such</w:t>
+      </w:r>
+      <w:r>
+        <w:t xml:space="preserve"> proper list</w:t>
+      </w:r>
+      <w:r>
+        <w:t>s</w:t>
+      </w:r>
+      <w:r>
+        <w:t xml:space="preserve"> </w:t>
+      </w:r>
+      <w:r>
+        <w:t>are</w:t>
+      </w:r>
+      <w:r>
+        <w:t xml:space="preserve"> also referred to as nil-terminated list</w:t>
+      </w:r>
+      <w:r>
+        <w:t>s</w:t>
+      </w:r>
+      <w:r>
+        <w:t xml:space="preserve">.  </w:t>
+      </w:r>
+      <w:r>
+        <w:t>If</w:t>
+      </w:r>
+      <w:r>
+        <w:t xml:space="preserve"> the second element of the final pair </w:t>
+      </w:r>
+      <w:r>
+        <w:t xml:space="preserve">is </w:t>
+      </w:r>
+      <w:r>
+        <w:t>terminated by</w:t>
+      </w:r>
+      <w:r>
+        <w:t xml:space="preserve"> some symbol other than nil, </w:t>
+      </w:r>
+      <w:r>
+        <w:t xml:space="preserve">the </w:t>
+      </w:r>
+      <w:r>
+        <w:t xml:space="preserve">entire </w:t>
+      </w:r>
+      <w:r>
+        <w:t xml:space="preserve">sequence of pairs </w:t>
+      </w:r>
+      <w:r>
+        <w:t>is</w:t>
+      </w:r>
+      <w:r>
+        <w:t xml:space="preserve"> referred to as a</w:t>
+      </w:r>
+      <w:r>
+        <w:t xml:space="preserve"> “dotted list”.</w:t>
+      </w:r>
+    </w:p>
+    <w:p>
       <w:pPr>
         <w:rPr>
           <w:rStyle w:val="Heading2Char"/>
         </w:rPr>
       </w:pPr>
-      <w:r>
-        <w:t>Such</w:t>
-      </w:r>
-      <w:r>
-        <w:t xml:space="preserve"> proper list</w:t>
+    </w:p>
+    <w:p>
+      <w:r>
+        <w:rPr>
+          <w:rStyle w:val="Heading2Char"/>
+        </w:rPr>
+        <w:t>Printed Representation of a Pair</w:t>
+      </w:r>
+    </w:p>
+    <w:p>
+      <w:r>
+        <w:t xml:space="preserve">To write </w:t>
+      </w:r>
+      <w:r>
+        <w:t>any sequence of pairs</w:t>
+      </w:r>
+      <w:r>
+        <w:t xml:space="preserve"> (whether</w:t>
+      </w:r>
+      <w:r>
+        <w:t xml:space="preserve"> they may turn out to represent</w:t>
+      </w:r>
+      <w:r>
+        <w:t xml:space="preserve"> a proper, nil-terminated list or </w:t>
+      </w:r>
+      <w:r>
+        <w:t xml:space="preserve">a </w:t>
+      </w:r>
+      <w:r>
+        <w:t>dotted list)</w:t>
+      </w:r>
+      <w:r>
+        <w:t xml:space="preserve"> one begins by </w:t>
+      </w:r>
+      <w:r>
+        <w:t>establishing a reference to the “remaining sub-list”</w:t>
+      </w:r>
+      <w:r>
+        <w:t xml:space="preserve"> of elements</w:t>
+      </w:r>
+      <w:r>
+        <w:t>.</w:t>
+      </w:r>
+      <w:r>
+        <w:t xml:space="preserve">  Then </w:t>
+      </w:r>
+      <w:r>
+        <w:t>the following iteration is performed:</w:t>
+      </w:r>
+      <w:r>
+        <w:br/>
+      </w:r>
+      <w:r>
+        <w:lastRenderedPageBreak/>
+        <w:br/>
+      </w:r>
+      <w:r>
+        <w:t>First, If the remaining sub-list is the symbol nil, writing of the list is complete.  (If the remaining sub-list is some other non-nil symbol a dot is written followed by writing the non-nil symbol to complete writing of a dotted list.)</w:t>
+      </w:r>
+      <w:r>
+        <w:br/>
+      </w:r>
+    </w:p>
+    <w:p>
+      <w:r>
+        <w:t>Otherwise,</w:t>
+      </w:r>
+      <w:r>
+        <w:t xml:space="preserve"> the </w:t>
+      </w:r>
+      <w:r>
+        <w:t>remaining sub-list</w:t>
+      </w:r>
+      <w:r>
+        <w:t xml:space="preserve"> </w:t>
+      </w:r>
+      <w:r>
+        <w:t>is a pair</w:t>
+      </w:r>
+      <w:r>
+        <w:t>; and</w:t>
+      </w:r>
+      <w:r>
+        <w:t xml:space="preserve"> the head </w:t>
+      </w:r>
+      <w:r>
+        <w:t>of th</w:t>
+      </w:r>
+      <w:r>
+        <w:t>at</w:t>
+      </w:r>
+      <w:r>
+        <w:t xml:space="preserve"> </w:t>
+      </w:r>
+      <w:r>
+        <w:t>sub-</w:t>
+      </w:r>
+      <w:r>
+        <w:t>list</w:t>
+      </w:r>
+      <w:r>
+        <w:t xml:space="preserve"> is written</w:t>
+      </w:r>
+      <w:r>
+        <w:t>.  If th</w:t>
+      </w:r>
+      <w:r>
+        <w:t>is</w:t>
+      </w:r>
+      <w:r>
+        <w:t xml:space="preserve"> head</w:t>
+      </w:r>
+      <w:r>
+        <w:t xml:space="preserve"> </w:t>
+      </w:r>
+      <w:r>
+        <w:t>itself represent</w:t>
       </w:r>
       <w:r>
         <w:t>s</w:t>
       </w:r>
       <w:r>
-        <w:t xml:space="preserve"> </w:t>
-      </w:r>
-      <w:r>
-        <w:t>are</w:t>
-      </w:r>
-      <w:r>
-        <w:t xml:space="preserve"> also referred to as nil-terminated list</w:t>
-      </w:r>
-      <w:r>
-        <w:t>s</w:t>
-      </w:r>
-      <w:r>
-        <w:t xml:space="preserve">.  </w:t>
-      </w:r>
-      <w:r>
-        <w:t>If</w:t>
-      </w:r>
-      <w:r>
-        <w:t xml:space="preserve"> the second element of the final pair </w:t>
-      </w:r>
-      <w:r>
-        <w:t xml:space="preserve">is </w:t>
-      </w:r>
-      <w:r>
-        <w:t>terminated by</w:t>
-      </w:r>
-      <w:r>
-        <w:t xml:space="preserve"> some symbol other than nil, </w:t>
-      </w:r>
-      <w:r>
-        <w:t xml:space="preserve">the </w:t>
-      </w:r>
-      <w:r>
-        <w:t xml:space="preserve">entire </w:t>
-      </w:r>
-      <w:r>
-        <w:t xml:space="preserve">sequence of pairs </w:t>
-      </w:r>
-      <w:r>
-        <w:t>is</w:t>
-      </w:r>
-      <w:r>
-        <w:t xml:space="preserve"> referred to as a</w:t>
-      </w:r>
-      <w:r>
-        <w:t xml:space="preserve"> “dotted list”.</w:t>
-      </w:r>
-    </w:p>
-    <w:p>
+        <w:t xml:space="preserve"> a</w:t>
+      </w:r>
+      <w:r>
+        <w:t xml:space="preserve"> list</w:t>
+      </w:r>
+      <w:r>
+        <w:t xml:space="preserve">, an open parenthesis is written, followed by writing all of the elements of that list (using a recursive application of this method), followed by a close parenthesis. </w:t>
+      </w:r>
+      <w:r>
+        <w:br/>
+      </w:r>
+      <w:r>
+        <w:br/>
+      </w:r>
+      <w:r>
+        <w:t>Second,</w:t>
+      </w:r>
+      <w:r>
+        <w:t xml:space="preserve"> the </w:t>
+      </w:r>
+      <w:r>
+        <w:t>“</w:t>
+      </w:r>
+      <w:r>
+        <w:t>remaining sub-list</w:t>
+      </w:r>
+      <w:r>
+        <w:t>” of elements</w:t>
+      </w:r>
+      <w:r>
+        <w:t xml:space="preserve"> is replaced </w:t>
+      </w:r>
+      <w:r>
+        <w:t>with</w:t>
+      </w:r>
+      <w:r>
+        <w:t xml:space="preserve"> the second element of the pair; and the process of writing</w:t>
+      </w:r>
+      <w:r>
+        <w:t xml:space="preserve"> th</w:t>
+      </w:r>
+      <w:r>
+        <w:t>e</w:t>
+      </w:r>
+      <w:r>
+        <w:t xml:space="preserve"> sub-list </w:t>
+      </w:r>
+      <w:r>
+        <w:t>returns to the first step</w:t>
+      </w:r>
+      <w:r>
+        <w:t>.</w:t>
+      </w:r>
+      <w:r>
+        <w:br/>
+      </w:r>
+      <w:r>
+        <w:br/>
+      </w:r>
       <w:r>
         <w:rPr>
           <w:rStyle w:val="Heading2Char"/>
         </w:rPr>
-        <w:t>Printed Representation of a Pair</w:t>
-      </w:r>
-    </w:p>
-    <w:p>
-      <w:r>
-        <w:t xml:space="preserve">To write </w:t>
-      </w:r>
-      <w:r>
-        <w:t>any sequence of pairs</w:t>
-      </w:r>
-      <w:r>
-        <w:t xml:space="preserve"> (whether</w:t>
-      </w:r>
-      <w:r>
-        <w:t xml:space="preserve"> they may turn out to represent</w:t>
-      </w:r>
-      <w:r>
-        <w:t xml:space="preserve"> a proper, nil-terminated list or </w:t>
+        <w:t>Application</w:t>
+      </w:r>
+    </w:p>
+    <w:p>
+      <w:r>
+        <w:t>When two terms appear next to each other, the first term is said to be applied to the second.  Applications are left associative:</w:t>
+      </w:r>
+    </w:p>
+    <w:p>
+      <w:r>
+        <w:t>τ1</w:t>
+      </w:r>
+      <w:r>
+        <w:t xml:space="preserve"> </w:t>
+      </w:r>
+      <w:r>
+        <w:t>τ2</w:t>
+      </w:r>
+      <w:r>
+        <w:t xml:space="preserve"> </w:t>
+      </w:r>
+      <w:r>
+        <w:t>τ3</w:t>
+      </w:r>
+      <w:r>
+        <w:t xml:space="preserve"> </w:t>
+      </w:r>
+      <w:r>
+        <w:rPr>
+          <w:rFonts w:cstheme="minorHAnsi"/>
+          <w:color w:val="000000"/>
+          <w:sz w:val="23"/>
+          <w:szCs w:val="23"/>
+          <w:shd w:val="clear" w:color="auto" w:fill="F8F9FA"/>
+        </w:rPr>
+        <w:t>≡</w:t>
+      </w:r>
+      <w:r>
+        <w:t xml:space="preserve"> (</w:t>
+      </w:r>
+      <w:r>
+        <w:t>τ1</w:t>
+      </w:r>
+      <w:r>
+        <w:t xml:space="preserve"> </w:t>
+      </w:r>
+      <w:r>
+        <w:t>τ2</w:t>
+      </w:r>
+      <w:r>
+        <w:t xml:space="preserve">) </w:t>
+      </w:r>
+      <w:r>
+        <w:t>τ3</w:t>
+      </w:r>
+    </w:p>
+    <w:p/>
+    <w:p>
+      <w:r>
+        <w:rPr>
+          <w:rStyle w:val="Heading2Char"/>
+        </w:rPr>
+        <w:t>Abstraction</w:t>
+      </w:r>
+    </w:p>
+    <w:p>
+      <w:r>
+        <w:t>Abstraction</w:t>
+      </w:r>
+      <w:r>
+        <w:t xml:space="preserve"> of </w:t>
       </w:r>
       <w:r>
         <w:t xml:space="preserve">a </w:t>
       </w:r>
       <w:r>
-        <w:t>dotted list)</w:t>
-      </w:r>
-      <w:r>
-        <w:t xml:space="preserve"> one begins by </w:t>
-      </w:r>
-      <w:r>
-        <w:t>establishing a reference to the “remaining sub-list”</w:t>
-      </w:r>
-      <w:r>
-        <w:t xml:space="preserve"> of elements</w:t>
-      </w:r>
-      <w:r>
-        <w:t>.</w:t>
-      </w:r>
-      <w:r>
-        <w:t xml:space="preserve">  Then </w:t>
-      </w:r>
-      <w:r>
-        <w:t>the following iteration is performed:</w:t>
+        <w:t>symbol</w:t>
+      </w:r>
+      <w:r>
+        <w:t xml:space="preserve"> from a term, produces a term</w:t>
+      </w:r>
+      <w:r>
+        <w:t>:</w:t>
+      </w:r>
+    </w:p>
+    <w:p>
+      <w:proofErr w:type="spellStart"/>
+      <w:r>
+        <w:t>λ</w:t>
+      </w:r>
+      <w:r>
+        <w:t>x</w:t>
+      </w:r>
+      <w:proofErr w:type="spellEnd"/>
+      <w:r>
+        <w:t xml:space="preserve"> </w:t>
+      </w:r>
+      <w:r>
+        <w:t xml:space="preserve">x </w:t>
+      </w:r>
+      <w:r>
+        <w:rPr>
+          <w:rFonts w:ascii="Cambria Math" w:hAnsi="Cambria Math" w:cs="Cambria Math"/>
+        </w:rPr>
+        <w:t>⇒</w:t>
+      </w:r>
+      <w:r>
+        <w:t xml:space="preserve"> I</w:t>
+      </w:r>
+    </w:p>
+    <w:p>
+      <w:proofErr w:type="spellStart"/>
+      <w:r>
+        <w:t>λ</w:t>
+      </w:r>
+      <w:r>
+        <w:t>x</w:t>
+      </w:r>
+      <w:proofErr w:type="spellEnd"/>
+      <w:r>
+        <w:t xml:space="preserve"> </w:t>
+      </w:r>
+      <w:r>
+        <w:t xml:space="preserve">y </w:t>
+      </w:r>
+      <w:r>
+        <w:rPr>
+          <w:rFonts w:ascii="Cambria Math" w:hAnsi="Cambria Math" w:cs="Cambria Math"/>
+        </w:rPr>
+        <w:t>⇒</w:t>
+      </w:r>
+      <w:r>
+        <w:t xml:space="preserve"> K y</w:t>
+      </w:r>
+    </w:p>
+    <w:p>
+      <w:proofErr w:type="spellStart"/>
+      <w:r>
+        <w:t>λ</w:t>
+      </w:r>
+      <w:r>
+        <w:t>x</w:t>
+      </w:r>
+      <w:proofErr w:type="spellEnd"/>
+      <w:r>
+        <w:t xml:space="preserve"> </w:t>
+      </w:r>
+      <w:r>
+        <w:t>(</w:t>
+      </w:r>
+      <w:r>
+        <w:t>τ1</w:t>
+      </w:r>
+      <w:r>
+        <w:t xml:space="preserve"> </w:t>
+      </w:r>
+      <w:r>
+        <w:t>τ2</w:t>
+      </w:r>
+      <w:r>
+        <w:t xml:space="preserve">) </w:t>
+      </w:r>
+      <w:r>
+        <w:rPr>
+          <w:rFonts w:ascii="Cambria Math" w:hAnsi="Cambria Math" w:cs="Cambria Math"/>
+        </w:rPr>
+        <w:t>⇒</w:t>
+      </w:r>
+      <w:r>
+        <w:t xml:space="preserve"> S </w:t>
+      </w:r>
+      <w:r>
+        <w:t>(</w:t>
+      </w:r>
+      <w:proofErr w:type="spellStart"/>
+      <w:r>
+        <w:t>λx</w:t>
+      </w:r>
+      <w:proofErr w:type="spellEnd"/>
+      <w:r>
+        <w:t xml:space="preserve"> </w:t>
+      </w:r>
+      <w:r>
+        <w:t>τ1</w:t>
+      </w:r>
+      <w:r>
+        <w:t>)</w:t>
+      </w:r>
+      <w:r>
+        <w:t xml:space="preserve"> </w:t>
+      </w:r>
+      <w:r>
+        <w:t>(</w:t>
+      </w:r>
+      <w:proofErr w:type="spellStart"/>
+      <w:r>
+        <w:t>λx</w:t>
+      </w:r>
+      <w:proofErr w:type="spellEnd"/>
+      <w:r>
+        <w:t xml:space="preserve"> </w:t>
+      </w:r>
+      <w:r>
+        <w:t>τ2</w:t>
+      </w:r>
+      <w:r>
+        <w:t>)</w:t>
+      </w:r>
+    </w:p>
+    <w:p/>
+    <w:p>
+      <w:r>
+        <w:rPr>
+          <w:rStyle w:val="Heading2Char"/>
+        </w:rPr>
+        <w:t>Currying</w:t>
+      </w:r>
+    </w:p>
+    <w:p>
+      <w:r>
+        <w:t>[</w:t>
+      </w:r>
+      <w:proofErr w:type="gramStart"/>
+      <w:r>
+        <w:t>head .</w:t>
+      </w:r>
+      <w:proofErr w:type="gramEnd"/>
+      <w:r>
+        <w:t xml:space="preserve"> tail] expr = </w:t>
+      </w:r>
+      <w:proofErr w:type="gramStart"/>
+      <w:r>
+        <w:t>λ</w:t>
+      </w:r>
+      <w:r>
+        <w:t>(</w:t>
+      </w:r>
+      <w:proofErr w:type="gramEnd"/>
+      <w:r>
+        <w:t>head</w:t>
+      </w:r>
+      <w:r>
+        <w:t xml:space="preserve"> . tail) expr</w:t>
       </w:r>
       <w:r>
         <w:br/>
@@ -426,352 +897,123 @@
       <w:r>
         <w:br/>
       </w:r>
-      <w:r>
-        <w:t>First, If the remaining sub-list is the symbol</w:t>
-      </w:r>
-      <w:r>
-        <w:t xml:space="preserve"> </w:t>
-      </w:r>
-      <w:r>
-        <w:t xml:space="preserve">nil, </w:t>
-      </w:r>
-      <w:r>
-        <w:t>writing of the list is complete.</w:t>
-      </w:r>
-      <w:r>
-        <w:t xml:space="preserve">  (If the remaining sub-list is some other non-nil symbol a dot is written followed by writing the non-nil symbol to complete writing of a dotted list.)</w:t>
+      <w:proofErr w:type="gramStart"/>
+      <w:r>
+        <w:t>λ</w:t>
+      </w:r>
+      <w:r>
+        <w:t>(</w:t>
+      </w:r>
+      <w:proofErr w:type="gramEnd"/>
+      <w:r>
+        <w:t>head</w:t>
+      </w:r>
+      <w:r>
+        <w:t xml:space="preserve"> . tail) </w:t>
+      </w:r>
+      <w:r>
+        <w:t>τ</w:t>
+      </w:r>
+      <w:r>
+        <w:t xml:space="preserve"> = </w:t>
+      </w:r>
+      <w:r>
+        <w:t>U</w:t>
+      </w:r>
+      <w:r>
+        <w:t> (</w:t>
+      </w:r>
+      <w:proofErr w:type="spellStart"/>
+      <w:r>
+        <w:t>λ</w:t>
+      </w:r>
+      <w:r>
+        <w:t>head</w:t>
+      </w:r>
+      <w:proofErr w:type="spellEnd"/>
+      <w:r>
+        <w:t> (</w:t>
+      </w:r>
+      <w:proofErr w:type="spellStart"/>
+      <w:r>
+        <w:t>λ</w:t>
+      </w:r>
+      <w:r>
+        <w:t>tail</w:t>
+      </w:r>
+      <w:proofErr w:type="spellEnd"/>
+      <w:r>
+        <w:t> </w:t>
+      </w:r>
+      <w:r>
+        <w:t>τ</w:t>
+      </w:r>
+      <w:r>
+        <w:t>))</w:t>
       </w:r>
       <w:r>
         <w:br/>
       </w:r>
-    </w:p>
-    <w:p>
-      <w:r>
-        <w:lastRenderedPageBreak/>
-        <w:t>Otherwise,</w:t>
-      </w:r>
-      <w:r>
-        <w:t xml:space="preserve"> the </w:t>
-      </w:r>
-      <w:r>
-        <w:t>remaining sub-list</w:t>
-      </w:r>
-      <w:r>
-        <w:t xml:space="preserve"> </w:t>
-      </w:r>
-      <w:r>
-        <w:t>is a pair</w:t>
-      </w:r>
-      <w:r>
-        <w:t>; and</w:t>
-      </w:r>
-      <w:r>
-        <w:t xml:space="preserve"> the head </w:t>
-      </w:r>
-      <w:r>
-        <w:t>of th</w:t>
-      </w:r>
-      <w:r>
-        <w:t>at</w:t>
-      </w:r>
-      <w:r>
-        <w:t xml:space="preserve"> </w:t>
-      </w:r>
-      <w:r>
-        <w:t>sub-</w:t>
-      </w:r>
-      <w:r>
-        <w:t>list</w:t>
-      </w:r>
-      <w:r>
-        <w:t xml:space="preserve"> is written</w:t>
-      </w:r>
-      <w:r>
-        <w:t>.  If th</w:t>
-      </w:r>
-      <w:r>
-        <w:t>is</w:t>
-      </w:r>
-      <w:r>
-        <w:t xml:space="preserve"> head</w:t>
-      </w:r>
-      <w:r>
-        <w:t xml:space="preserve"> </w:t>
-      </w:r>
-      <w:r>
-        <w:t>itself represent</w:t>
-      </w:r>
-      <w:r>
-        <w:t>s</w:t>
-      </w:r>
-      <w:r>
-        <w:t xml:space="preserve"> a</w:t>
-      </w:r>
-      <w:r>
-        <w:t xml:space="preserve"> list</w:t>
-      </w:r>
-      <w:r>
-        <w:t xml:space="preserve">, an open parenthesis is written, followed by writing all of the elements of that list (using a recursive application of this method), followed by a close parenthesis. </w:t>
-      </w:r>
       <w:r>
         <w:br/>
       </w:r>
+      <w:proofErr w:type="spellStart"/>
+      <w:r>
+        <w:t>λ</w:t>
+      </w:r>
+      <w:r>
+        <w:t>nil</w:t>
+      </w:r>
+      <w:proofErr w:type="spellEnd"/>
+      <w:r>
+        <w:t xml:space="preserve"> </w:t>
+      </w:r>
+      <w:r>
+        <w:t>τ</w:t>
+      </w:r>
+      <w:r>
+        <w:t xml:space="preserve"> </w:t>
+      </w:r>
+      <w:r>
+        <w:rPr>
+          <w:rFonts w:ascii="Cambria Math" w:hAnsi="Cambria Math" w:cs="Cambria Math"/>
+        </w:rPr>
+        <w:t>⇒</w:t>
+      </w:r>
+      <w:r>
+        <w:t xml:space="preserve"> </w:t>
+      </w:r>
+      <w:proofErr w:type="spellStart"/>
+      <w:r>
+        <w:t>Knil</w:t>
+      </w:r>
+      <w:proofErr w:type="spellEnd"/>
+      <w:r>
+        <w:t xml:space="preserve"> </w:t>
+      </w:r>
+      <w:r>
+        <w:t>τ</w:t>
+      </w:r>
+    </w:p>
+    <w:p>
       <w:r>
         <w:br/>
       </w:r>
-      <w:r>
-        <w:t>Second,</w:t>
-      </w:r>
-      <w:r>
-        <w:t xml:space="preserve"> the </w:t>
-      </w:r>
-      <w:r>
-        <w:t>“</w:t>
-      </w:r>
-      <w:r>
-        <w:t>remaining sub-list</w:t>
-      </w:r>
-      <w:r>
-        <w:t>” of elements</w:t>
-      </w:r>
-      <w:r>
-        <w:t xml:space="preserve"> is replaced </w:t>
-      </w:r>
-      <w:r>
-        <w:t>with</w:t>
-      </w:r>
-      <w:r>
-        <w:t xml:space="preserve"> the second element of the pair; and the process of writing</w:t>
-      </w:r>
-      <w:r>
-        <w:t xml:space="preserve"> th</w:t>
-      </w:r>
-      <w:r>
-        <w:t>e</w:t>
-      </w:r>
-      <w:r>
-        <w:t xml:space="preserve"> sub-list </w:t>
-      </w:r>
-      <w:r>
-        <w:t>returns to the first step</w:t>
-      </w:r>
-      <w:r>
-        <w:t>.</w:t>
-      </w:r>
-    </w:p>
-    <w:p>
+      <w:proofErr w:type="spellStart"/>
       <w:r>
         <w:rPr>
           <w:rStyle w:val="Heading2Char"/>
         </w:rPr>
-        <w:t>Abstraction</w:t>
-      </w:r>
-    </w:p>
-    <w:p>
-      <w:r>
-        <w:t>Abstraction</w:t>
-      </w:r>
-      <w:r>
-        <w:t xml:space="preserve"> of </w:t>
-      </w:r>
-      <w:r>
-        <w:t xml:space="preserve">a </w:t>
-      </w:r>
-      <w:r>
-        <w:t>symbol</w:t>
-      </w:r>
-      <w:r>
-        <w:t xml:space="preserve"> from a term, produces a term</w:t>
-      </w:r>
-      <w:r>
-        <w:t>:</w:t>
-      </w:r>
-    </w:p>
-    <w:p>
-      <w:proofErr w:type="spellStart"/>
-      <w:r>
-        <w:t>λ</w:t>
-      </w:r>
-      <w:r>
-        <w:t>x</w:t>
+        <w:t>Uncurrying</w:t>
       </w:r>
       <w:proofErr w:type="spellEnd"/>
-      <w:r>
-        <w:t xml:space="preserve"> </w:t>
-      </w:r>
-      <w:r>
-        <w:t xml:space="preserve">x </w:t>
-      </w:r>
-      <w:r>
-        <w:rPr>
-          <w:rFonts w:ascii="Cambria Math" w:hAnsi="Cambria Math" w:cs="Cambria Math"/>
-        </w:rPr>
-        <w:t>⇒</w:t>
-      </w:r>
-      <w:r>
-        <w:t xml:space="preserve"> I</w:t>
-      </w:r>
-    </w:p>
-    <w:p>
-      <w:proofErr w:type="spellStart"/>
-      <w:r>
-        <w:t>λ</w:t>
-      </w:r>
-      <w:r>
-        <w:t>x</w:t>
-      </w:r>
-      <w:proofErr w:type="spellEnd"/>
-      <w:r>
-        <w:t xml:space="preserve"> </w:t>
-      </w:r>
-      <w:r>
-        <w:t xml:space="preserve">y </w:t>
-      </w:r>
-      <w:r>
-        <w:rPr>
-          <w:rFonts w:ascii="Cambria Math" w:hAnsi="Cambria Math" w:cs="Cambria Math"/>
-        </w:rPr>
-        <w:t>⇒</w:t>
-      </w:r>
-      <w:r>
-        <w:t xml:space="preserve"> K y</w:t>
-      </w:r>
-    </w:p>
-    <w:p>
-      <w:proofErr w:type="spellStart"/>
-      <w:r>
-        <w:t>λ</w:t>
-      </w:r>
-      <w:r>
-        <w:t>x</w:t>
-      </w:r>
-      <w:proofErr w:type="spellEnd"/>
-      <w:r>
-        <w:t xml:space="preserve"> </w:t>
-      </w:r>
-      <w:r>
-        <w:t xml:space="preserve">(t1 t2) </w:t>
-      </w:r>
-      <w:r>
-        <w:rPr>
-          <w:rFonts w:ascii="Cambria Math" w:hAnsi="Cambria Math" w:cs="Cambria Math"/>
-        </w:rPr>
-        <w:t>⇒</w:t>
-      </w:r>
-      <w:r>
-        <w:t xml:space="preserve"> S [x]t1 [x]t2</w:t>
-      </w:r>
-    </w:p>
-    <w:p/>
-    <w:p>
-      <w:r>
-        <w:rPr>
-          <w:rStyle w:val="Heading2Char"/>
-        </w:rPr>
-        <w:t>Currying</w:t>
-      </w:r>
-    </w:p>
-    <w:p>
-      <w:r>
-        <w:t>[</w:t>
-      </w:r>
-      <w:proofErr w:type="gramStart"/>
-      <w:r>
-        <w:t>head .</w:t>
-      </w:r>
-      <w:proofErr w:type="gramEnd"/>
-      <w:r>
-        <w:t xml:space="preserve"> tail] expr = λ (s</w:t>
-      </w:r>
-      <w:proofErr w:type="gramStart"/>
-      <w:r>
-        <w:t>1 .</w:t>
-      </w:r>
-      <w:proofErr w:type="gramEnd"/>
-      <w:r>
-        <w:t xml:space="preserve"> tail) expr</w:t>
-      </w:r>
-      <w:r>
-        <w:br/>
-      </w:r>
-      <w:r>
-        <w:br/>
-        <w:t>λ (s</w:t>
-      </w:r>
-      <w:proofErr w:type="gramStart"/>
-      <w:r>
-        <w:t>1 .</w:t>
-      </w:r>
-      <w:proofErr w:type="gramEnd"/>
-      <w:r>
-        <w:t xml:space="preserve"> tail) t = U</w:t>
-      </w:r>
-      <w:r>
-        <w:t> (</w:t>
-      </w:r>
-      <w:r>
-        <w:t>λ</w:t>
+    </w:p>
+    <w:p>
+      <w:r>
+        <w:t>U</w:t>
       </w:r>
       <w:r>
         <w:t> </w:t>
-      </w:r>
-      <w:r>
-        <w:t>s1</w:t>
-      </w:r>
-      <w:r>
-        <w:t> (</w:t>
-      </w:r>
-      <w:r>
-        <w:t>λ</w:t>
-      </w:r>
-      <w:r>
-        <w:t> </w:t>
-      </w:r>
-      <w:r>
-        <w:t>tail</w:t>
-      </w:r>
-      <w:r>
-        <w:t> </w:t>
-      </w:r>
-      <w:r>
-        <w:t>t</w:t>
-      </w:r>
-      <w:r>
-        <w:t>))</w:t>
-      </w:r>
-      <w:r>
-        <w:br/>
-      </w:r>
-      <w:r>
-        <w:br/>
-        <w:t xml:space="preserve">λ nil t </w:t>
-      </w:r>
-      <w:r>
-        <w:rPr>
-          <w:rFonts w:ascii="Cambria Math" w:hAnsi="Cambria Math" w:cs="Cambria Math"/>
-        </w:rPr>
-        <w:t>⇒</w:t>
-      </w:r>
-      <w:r>
-        <w:t xml:space="preserve"> K-nil t</w:t>
-      </w:r>
-    </w:p>
-    <w:p>
-      <w:r>
-        <w:br/>
-      </w:r>
-      <w:proofErr w:type="spellStart"/>
-      <w:r>
-        <w:rPr>
-          <w:rStyle w:val="Heading2Char"/>
-        </w:rPr>
-        <w:t>Uncurrying</w:t>
-      </w:r>
-      <w:proofErr w:type="spellEnd"/>
-    </w:p>
-    <w:p>
-      <w:r>
-        <w:t>U </w:t>
       </w:r>
       <w:proofErr w:type="spellStart"/>
       <w:r>
@@ -860,6 +1102,7 @@
     </w:p>
     <w:p>
       <w:r>
+        <w:lastRenderedPageBreak/>
         <w:t>Reduction</w:t>
       </w:r>
       <w:r>
@@ -868,7 +1111,25 @@
     </w:p>
     <w:p>
       <w:r>
-        <w:t xml:space="preserve">S t1 t2 t3 </w:t>
+        <w:t xml:space="preserve">S </w:t>
+      </w:r>
+      <w:r>
+        <w:t>τ1</w:t>
+      </w:r>
+      <w:r>
+        <w:t xml:space="preserve"> </w:t>
+      </w:r>
+      <w:r>
+        <w:t>τ2</w:t>
+      </w:r>
+      <w:r>
+        <w:t xml:space="preserve"> </w:t>
+      </w:r>
+      <w:r>
+        <w:t>τ3</w:t>
+      </w:r>
+      <w:r>
+        <w:t xml:space="preserve"> </w:t>
       </w:r>
       <w:r>
         <w:rPr>
@@ -877,12 +1138,48 @@
         <w:t>⇒</w:t>
       </w:r>
       <w:r>
-        <w:t xml:space="preserve"> t1 t3 (t2 t3)</w:t>
-      </w:r>
-    </w:p>
-    <w:p>
-      <w:r>
-        <w:t xml:space="preserve">K t1 t2 </w:t>
+        <w:t xml:space="preserve"> </w:t>
+      </w:r>
+      <w:r>
+        <w:t>τ1</w:t>
+      </w:r>
+      <w:r>
+        <w:t xml:space="preserve"> </w:t>
+      </w:r>
+      <w:r>
+        <w:t>τ3</w:t>
+      </w:r>
+      <w:r>
+        <w:t xml:space="preserve"> (</w:t>
+      </w:r>
+      <w:r>
+        <w:t>τ2</w:t>
+      </w:r>
+      <w:r>
+        <w:t xml:space="preserve"> </w:t>
+      </w:r>
+      <w:r>
+        <w:t>τ3</w:t>
+      </w:r>
+      <w:r>
+        <w:t>)</w:t>
+      </w:r>
+    </w:p>
+    <w:p>
+      <w:r>
+        <w:t xml:space="preserve">K </w:t>
+      </w:r>
+      <w:r>
+        <w:t>τ1</w:t>
+      </w:r>
+      <w:r>
+        <w:t xml:space="preserve"> </w:t>
+      </w:r>
+      <w:r>
+        <w:t>τ2</w:t>
+      </w:r>
+      <w:r>
+        <w:t xml:space="preserve"> </w:t>
       </w:r>
       <w:r>
         <w:rPr>
@@ -891,7 +1188,10 @@
         <w:t>⇒</w:t>
       </w:r>
       <w:r>
-        <w:t xml:space="preserve"> t1</w:t>
+        <w:t xml:space="preserve"> </w:t>
+      </w:r>
+      <w:r>
+        <w:t>τ1</w:t>
       </w:r>
     </w:p>
     <w:p>
@@ -899,19 +1199,40 @@
         <w:t>A</w:t>
       </w:r>
       <w:r>
-        <w:t xml:space="preserve"> related combinator</w:t>
-      </w:r>
-      <w:r>
-        <w:t xml:space="preserve"> </w:t>
-      </w:r>
-      <w:r>
-        <w:t>similar to</w:t>
-      </w:r>
-      <w:r>
-        <w:t xml:space="preserve"> K</w:t>
-      </w:r>
-      <w:r>
-        <w:t xml:space="preserve"> only reduces when t1 is nil:</w:t>
+        <w:t xml:space="preserve"> </w:t>
+      </w:r>
+      <w:r>
+        <w:t xml:space="preserve">similar </w:t>
+      </w:r>
+      <w:r>
+        <w:t>combinator</w:t>
+      </w:r>
+      <w:r>
+        <w:t>, introduced by Currying,</w:t>
+      </w:r>
+      <w:r>
+        <w:t xml:space="preserve"> only </w:t>
+      </w:r>
+      <w:r>
+        <w:t>reduces</w:t>
+      </w:r>
+      <w:r>
+        <w:t xml:space="preserve"> whe</w:t>
+      </w:r>
+      <w:r>
+        <w:t>re</w:t>
+      </w:r>
+      <w:r>
+        <w:t xml:space="preserve"> </w:t>
+      </w:r>
+      <w:r>
+        <w:t>τ</w:t>
+      </w:r>
+      <w:r>
+        <w:t>2</w:t>
+      </w:r>
+      <w:r>
+        <w:t xml:space="preserve"> is nil:</w:t>
       </w:r>
     </w:p>
     <w:p>
@@ -924,10 +1245,16 @@
         <w:t xml:space="preserve"> </w:t>
       </w:r>
       <w:r>
+        <w:t>τ</w:t>
+      </w:r>
+      <w:r>
+        <w:t xml:space="preserve">1 </w:t>
+      </w:r>
+      <w:r>
         <w:t>nil</w:t>
       </w:r>
       <w:r>
-        <w:t xml:space="preserve"> t2 </w:t>
+        <w:t xml:space="preserve"> </w:t>
       </w:r>
       <w:r>
         <w:rPr>
@@ -939,12 +1266,18 @@
         <w:t xml:space="preserve"> </w:t>
       </w:r>
       <w:r>
-        <w:t>nil</w:t>
-      </w:r>
-    </w:p>
-    <w:p>
-      <w:r>
-        <w:t xml:space="preserve">I t </w:t>
+        <w:t>τ1</w:t>
+      </w:r>
+    </w:p>
+    <w:p>
+      <w:r>
+        <w:t xml:space="preserve">I </w:t>
+      </w:r>
+      <w:r>
+        <w:t>τ</w:t>
+      </w:r>
+      <w:r>
+        <w:t xml:space="preserve"> </w:t>
       </w:r>
       <w:r>
         <w:rPr>
@@ -953,7 +1286,10 @@
         <w:t>⇒</w:t>
       </w:r>
       <w:r>
-        <w:t xml:space="preserve"> t</w:t>
+        <w:t xml:space="preserve"> </w:t>
+      </w:r>
+      <w:r>
+        <w:t>τ</w:t>
       </w:r>
     </w:p>
     <w:p>
@@ -970,6 +1306,7 @@
         <w:t xml:space="preserve"> h (Y h)</w:t>
       </w:r>
     </w:p>
+    <w:p/>
     <w:p>
       <w:r>
         <w:rPr>
@@ -986,10 +1323,19 @@
         </w:rPr>
       </w:pPr>
       <w:r>
-        <w:t>An e</w:t>
-      </w:r>
-      <w:r>
-        <w:t>xpression: expr can be any term, or abstraction</w:t>
+        <w:t>An expression: expr can be any term, or abstraction</w:t>
+      </w:r>
+    </w:p>
+    <w:p>
+      <w:r>
+        <w:rPr>
+          <w:b/>
+          <w:bCs/>
+        </w:rPr>
+        <w:t>Note:</w:t>
+      </w:r>
+      <w:r>
+        <w:t xml:space="preserve"> An expression can be represented either by a dotted pair; or by a proper list.</w:t>
       </w:r>
     </w:p>
     <w:p>
@@ -1002,17 +1348,6 @@
           <w:szCs w:val="22"/>
         </w:rPr>
       </w:pPr>
-      <w:r>
-        <w:rPr>
-          <w:b/>
-          <w:bCs/>
-        </w:rPr>
-        <w:lastRenderedPageBreak/>
-        <w:t>Note:</w:t>
-      </w:r>
-      <w:r>
-        <w:t xml:space="preserve"> An expression can be represented either by a dotted pair; or by a proper list.</w:t>
-      </w:r>
     </w:p>
     <w:p>
       <w:r>
@@ -1169,10 +1504,7 @@
       </w:r>
       <w:proofErr w:type="spellStart"/>
       <w:r>
-        <w:t>λ</w:t>
-      </w:r>
-      <w:r>
-        <w:t>x</w:t>
+        <w:t>λx</w:t>
       </w:r>
       <w:proofErr w:type="spellEnd"/>
       <w:r>
@@ -1691,6 +2023,7 @@
   <w:style w:type="character" w:default="1" w:styleId="DefaultParagraphFont">
     <w:name w:val="Default Paragraph Font"/>
     <w:uiPriority w:val="1"/>
+    <w:semiHidden/>
     <w:unhideWhenUsed/>
   </w:style>
   <w:style w:type="table" w:default="1" w:styleId="TableNormal">

</xml_diff>